<commit_message>
fr: Travail sur la documentation technique
</commit_message>
<xml_diff>
--- a/Documentation/Documentation technique.docx
+++ b/Documentation/Documentation technique.docx
@@ -44,143 +44,41 @@
     <w:p>
       <w:pPr>
         <w:rPr>
-          <w:sz w:val="26"/>
-          <w:szCs w:val="26"/>
-        </w:rPr>
-      </w:pPr>
-      <w:r>
-        <w:rPr>
           <w:b/>
           <w:bCs/>
-          <w:sz w:val="26"/>
-          <w:szCs w:val="26"/>
+          <w:sz w:val="28"/>
+          <w:szCs w:val="28"/>
           <w:u w:val="single"/>
         </w:rPr>
-        <w:t>Logiciels utilisés</w:t>
-      </w:r>
-    </w:p>
-    <w:p>
-      <w:pPr>
-        <w:rPr>
-          <w:sz w:val="26"/>
-          <w:szCs w:val="26"/>
-        </w:rPr>
-      </w:pPr>
-      <w:r>
-        <w:t xml:space="preserve">Afin de développer l’application mobile, l’IDE </w:t>
-      </w:r>
-      <w:r>
-        <w:rPr>
-          <w:i/>
-          <w:iCs/>
-        </w:rPr>
-        <w:t>Android Studio</w:t>
-      </w:r>
-      <w:r>
-        <w:t xml:space="preserve"> ainsi que le plugin </w:t>
-      </w:r>
-      <w:proofErr w:type="spellStart"/>
-      <w:r>
-        <w:rPr>
-          <w:i/>
-          <w:iCs/>
-        </w:rPr>
-        <w:t>SonarLint</w:t>
-      </w:r>
-      <w:proofErr w:type="spellEnd"/>
-      <w:r>
-        <w:t xml:space="preserve"> ont été utilisés.</w:t>
-      </w:r>
-    </w:p>
-    <w:p>
-      <w:r>
-        <w:rPr>
-          <w:i/>
-          <w:iCs/>
-        </w:rPr>
-        <w:t>Android Studio</w:t>
-      </w:r>
-      <w:r>
-        <w:t xml:space="preserve"> est un fork de Google d’</w:t>
-      </w:r>
-      <w:proofErr w:type="spellStart"/>
-      <w:r>
-        <w:rPr>
-          <w:i/>
-          <w:iCs/>
-        </w:rPr>
-        <w:t>IntelliJ</w:t>
-      </w:r>
-      <w:proofErr w:type="spellEnd"/>
-      <w:r>
-        <w:rPr>
-          <w:i/>
-          <w:iCs/>
-        </w:rPr>
-        <w:t xml:space="preserve"> Community </w:t>
-      </w:r>
-      <w:r>
-        <w:t xml:space="preserve">par </w:t>
-      </w:r>
-      <w:proofErr w:type="spellStart"/>
-      <w:r>
-        <w:t>Jetbrains</w:t>
-      </w:r>
-      <w:proofErr w:type="spellEnd"/>
-      <w:r>
-        <w:t>. Il est l’</w:t>
-      </w:r>
+      </w:pPr>
       <w:r>
         <w:rPr>
           <w:b/>
           <w:bCs/>
-        </w:rPr>
-        <w:t>IDE officiel</w:t>
-      </w:r>
-      <w:r>
-        <w:t xml:space="preserve"> pour développer des applications natives Android.</w:t>
-      </w:r>
-      <w:r>
-        <w:br/>
-        <w:t>Il était ainsi un choix évident.</w:t>
-      </w:r>
-    </w:p>
-    <w:p>
-      <w:proofErr w:type="spellStart"/>
-      <w:r>
-        <w:rPr>
-          <w:i/>
-          <w:iCs/>
-        </w:rPr>
-        <w:t>SonarLint</w:t>
-      </w:r>
-      <w:proofErr w:type="spellEnd"/>
-      <w:r>
-        <w:t xml:space="preserve"> quant à lui, </w:t>
-      </w:r>
-      <w:r>
-        <w:t xml:space="preserve">est une </w:t>
+          <w:sz w:val="28"/>
+          <w:szCs w:val="28"/>
+          <w:u w:val="single"/>
+        </w:rPr>
+        <w:t>Eléments</w:t>
       </w:r>
       <w:r>
         <w:rPr>
           <w:b/>
           <w:bCs/>
-        </w:rPr>
-        <w:t>extension</w:t>
-      </w:r>
-      <w:r>
-        <w:t xml:space="preserve"> faisant de l’analyse statique de code source d’un programme, dans notre IDE ou éditeur de texte, afin d’améliorer la qualité de code, de signaler de potentiels bugs ou mauvaises pratiques dans une liste d’avertissements, etc.</w:t>
-      </w:r>
-    </w:p>
-    <w:p/>
-    <w:p>
-      <w:pPr>
-        <w:rPr>
-          <w:sz w:val="24"/>
-          <w:szCs w:val="24"/>
-        </w:rPr>
-      </w:pPr>
-      <w:r>
+          <w:sz w:val="28"/>
+          <w:szCs w:val="28"/>
+          <w:u w:val="single"/>
+        </w:rPr>
+        <w:t xml:space="preserve"> utilisés</w:t>
+      </w:r>
+    </w:p>
+    <w:p>
+      <w:pPr>
+        <w:pStyle w:val="Paragraphedeliste"/>
+        <w:numPr>
+          <w:ilvl w:val="0"/>
+          <w:numId w:val="2"/>
+        </w:numPr>
         <w:rPr>
           <w:b/>
           <w:bCs/>
@@ -188,7 +86,215 @@
           <w:szCs w:val="24"/>
           <w:u w:val="single"/>
         </w:rPr>
-        <w:t>Technologies utilisées</w:t>
+      </w:pPr>
+      <w:r>
+        <w:rPr>
+          <w:b/>
+          <w:bCs/>
+          <w:sz w:val="24"/>
+          <w:szCs w:val="24"/>
+        </w:rPr>
+        <w:t>Introdu</w:t>
+      </w:r>
+      <w:r>
+        <w:rPr>
+          <w:b/>
+          <w:bCs/>
+          <w:sz w:val="24"/>
+          <w:szCs w:val="24"/>
+        </w:rPr>
+        <w:t>c</w:t>
+      </w:r>
+      <w:r>
+        <w:rPr>
+          <w:b/>
+          <w:bCs/>
+          <w:sz w:val="24"/>
+          <w:szCs w:val="24"/>
+        </w:rPr>
+        <w:t>tion</w:t>
+      </w:r>
+    </w:p>
+    <w:p>
+      <w:r>
+        <w:t xml:space="preserve">Cette application consiste en notre première expérience de développement d’application Android native, ainsi, nous ne pouvons pas expliquer les détails spécifiques de fonctionnement du </w:t>
+      </w:r>
+      <w:proofErr w:type="spellStart"/>
+      <w:r>
+        <w:t>framework</w:t>
+      </w:r>
+      <w:proofErr w:type="spellEnd"/>
+      <w:r>
+        <w:t xml:space="preserve"> Android, et ne connaissons pas sur le bout des doigts les fonctionnalités proposées par les API du système.</w:t>
+      </w:r>
+      <w:r>
+        <w:br/>
+        <w:t xml:space="preserve">Nous comprenons cependant comment interagissent </w:t>
+      </w:r>
+      <w:r>
+        <w:t>entre eux</w:t>
+      </w:r>
+      <w:r>
+        <w:t xml:space="preserve"> les différents éléments de l’application que nous avons développés.</w:t>
+      </w:r>
+    </w:p>
+    <w:p>
+      <w:pPr>
+        <w:pStyle w:val="Paragraphedeliste"/>
+        <w:numPr>
+          <w:ilvl w:val="0"/>
+          <w:numId w:val="2"/>
+        </w:numPr>
+        <w:rPr>
+          <w:sz w:val="24"/>
+          <w:szCs w:val="24"/>
+        </w:rPr>
+      </w:pPr>
+      <w:r>
+        <w:rPr>
+          <w:b/>
+          <w:bCs/>
+          <w:sz w:val="24"/>
+          <w:szCs w:val="24"/>
+        </w:rPr>
+        <w:t>Logiciels</w:t>
+      </w:r>
+    </w:p>
+    <w:p>
+      <w:pPr>
+        <w:rPr>
+          <w:sz w:val="26"/>
+          <w:szCs w:val="26"/>
+        </w:rPr>
+      </w:pPr>
+      <w:r>
+        <w:t xml:space="preserve">Afin de développer l’application mobile, l’IDE </w:t>
+      </w:r>
+      <w:r>
+        <w:rPr>
+          <w:i/>
+          <w:iCs/>
+        </w:rPr>
+        <w:t>Android Studio</w:t>
+      </w:r>
+      <w:r>
+        <w:t xml:space="preserve"> ainsi que le plugin </w:t>
+      </w:r>
+      <w:proofErr w:type="spellStart"/>
+      <w:r>
+        <w:rPr>
+          <w:i/>
+          <w:iCs/>
+        </w:rPr>
+        <w:t>SonarLint</w:t>
+      </w:r>
+      <w:proofErr w:type="spellEnd"/>
+      <w:r>
+        <w:t xml:space="preserve"> ont été utilisés.</w:t>
+      </w:r>
+    </w:p>
+    <w:p>
+      <w:r>
+        <w:rPr>
+          <w:i/>
+          <w:iCs/>
+        </w:rPr>
+        <w:t>Android Studio</w:t>
+      </w:r>
+      <w:r>
+        <w:t xml:space="preserve"> est un fork de Google d’</w:t>
+      </w:r>
+      <w:proofErr w:type="spellStart"/>
+      <w:r>
+        <w:rPr>
+          <w:i/>
+          <w:iCs/>
+        </w:rPr>
+        <w:t>IntelliJ</w:t>
+      </w:r>
+      <w:proofErr w:type="spellEnd"/>
+      <w:r>
+        <w:rPr>
+          <w:i/>
+          <w:iCs/>
+        </w:rPr>
+        <w:t xml:space="preserve"> Community </w:t>
+      </w:r>
+      <w:r>
+        <w:t xml:space="preserve">par </w:t>
+      </w:r>
+      <w:proofErr w:type="spellStart"/>
+      <w:r>
+        <w:t>Jetbrains</w:t>
+      </w:r>
+      <w:proofErr w:type="spellEnd"/>
+      <w:r>
+        <w:t>. Il est l’</w:t>
+      </w:r>
+      <w:r>
+        <w:rPr>
+          <w:b/>
+          <w:bCs/>
+        </w:rPr>
+        <w:t>IDE officiel</w:t>
+      </w:r>
+      <w:r>
+        <w:t xml:space="preserve"> pour développer des applications natives Android.</w:t>
+      </w:r>
+      <w:r>
+        <w:br/>
+        <w:t>Il était ainsi un choix évident.</w:t>
+      </w:r>
+    </w:p>
+    <w:p>
+      <w:proofErr w:type="spellStart"/>
+      <w:r>
+        <w:rPr>
+          <w:i/>
+          <w:iCs/>
+        </w:rPr>
+        <w:t>SonarLint</w:t>
+      </w:r>
+      <w:proofErr w:type="spellEnd"/>
+      <w:r>
+        <w:t xml:space="preserve"> quant à lui, </w:t>
+      </w:r>
+      <w:r>
+        <w:t xml:space="preserve">est une </w:t>
+      </w:r>
+      <w:r>
+        <w:rPr>
+          <w:b/>
+          <w:bCs/>
+        </w:rPr>
+        <w:t>extension</w:t>
+      </w:r>
+      <w:r>
+        <w:t xml:space="preserve"> faisant de l’analyse statique de code source d’un programme, dans notre IDE ou éditeur de texte, afin d’améliorer la qualité de code, de signaler de potentiels bugs ou mauvaises pratiques dans une liste d’avertissements, etc.</w:t>
+      </w:r>
+    </w:p>
+    <w:p>
+      <w:pPr>
+        <w:pStyle w:val="Paragraphedeliste"/>
+        <w:numPr>
+          <w:ilvl w:val="0"/>
+          <w:numId w:val="2"/>
+        </w:numPr>
+        <w:rPr>
+          <w:b/>
+          <w:bCs/>
+          <w:sz w:val="24"/>
+          <w:szCs w:val="24"/>
+        </w:rPr>
+      </w:pPr>
+      <w:r>
+        <w:rPr>
+          <w:b/>
+          <w:bCs/>
+          <w:sz w:val="24"/>
+          <w:szCs w:val="24"/>
+        </w:rPr>
+        <w:t>Langage utilisé</w:t>
       </w:r>
     </w:p>
     <w:p>
@@ -222,11 +328,808 @@
       </w:r>
     </w:p>
     <w:p>
-      <w:r>
-        <w:t>Nous avons donc choisi</w:t>
-      </w:r>
-    </w:p>
+      <w:proofErr w:type="spellStart"/>
+      <w:r>
+        <w:rPr>
+          <w:i/>
+          <w:iCs/>
+        </w:rPr>
+        <w:t>Kotlin</w:t>
+      </w:r>
+      <w:proofErr w:type="spellEnd"/>
+      <w:r>
+        <w:t xml:space="preserve"> est devenu, depuis Mai 2017, le langage officiel pour développer des applications Android, prenant la place de </w:t>
+      </w:r>
+      <w:r>
+        <w:rPr>
+          <w:i/>
+          <w:iCs/>
+        </w:rPr>
+        <w:t>Java</w:t>
+      </w:r>
+      <w:r>
+        <w:t xml:space="preserve"> jusqu’alors.</w:t>
+      </w:r>
+    </w:p>
+    <w:p>
+      <w:r>
+        <w:t xml:space="preserve">Cependant, n’ayant aucune expérience en </w:t>
+      </w:r>
+      <w:proofErr w:type="spellStart"/>
+      <w:r>
+        <w:rPr>
+          <w:i/>
+          <w:iCs/>
+        </w:rPr>
+        <w:t>Kotlin</w:t>
+      </w:r>
+      <w:proofErr w:type="spellEnd"/>
+      <w:r>
+        <w:t>, n</w:t>
+      </w:r>
+      <w:r>
+        <w:t>ous avons choisi</w:t>
+      </w:r>
+      <w:r>
+        <w:t xml:space="preserve"> de faire l’application en </w:t>
+      </w:r>
+      <w:r>
+        <w:rPr>
+          <w:i/>
+          <w:iCs/>
+        </w:rPr>
+        <w:t>Java</w:t>
+      </w:r>
+      <w:r>
+        <w:t>, étant donné que nous en avions déjà fait en cours, et que l’un de nous deux en a beaucoup fait.</w:t>
+      </w:r>
+    </w:p>
+    <w:p>
+      <w:pPr>
+        <w:pStyle w:val="Paragraphedeliste"/>
+        <w:numPr>
+          <w:ilvl w:val="0"/>
+          <w:numId w:val="2"/>
+        </w:numPr>
+        <w:rPr>
+          <w:b/>
+          <w:bCs/>
+          <w:sz w:val="24"/>
+          <w:szCs w:val="24"/>
+        </w:rPr>
+      </w:pPr>
+      <w:r>
+        <w:rPr>
+          <w:b/>
+          <w:bCs/>
+          <w:sz w:val="24"/>
+          <w:szCs w:val="24"/>
+        </w:rPr>
+        <w:t>Version d’Android</w:t>
+      </w:r>
+    </w:p>
+    <w:p>
+      <w:r>
+        <w:t xml:space="preserve">Nous avons choisi une version assez récente du SDK Android, la version </w:t>
+      </w:r>
+      <w:r>
+        <w:rPr>
+          <w:i/>
+          <w:iCs/>
+        </w:rPr>
+        <w:t>29</w:t>
+      </w:r>
+      <w:r>
+        <w:t xml:space="preserve">, correspondant à </w:t>
+      </w:r>
+      <w:r>
+        <w:rPr>
+          <w:i/>
+          <w:iCs/>
+        </w:rPr>
+        <w:t>Android 9</w:t>
+      </w:r>
+      <w:r>
+        <w:t>.</w:t>
+      </w:r>
+    </w:p>
+    <w:p>
+      <w:r>
+        <w:t>Nous avons fait ce choix puisque nous avons sur nos téléphones des versions récentes d’Android (Android 9 ou 10) et que nous ne voulions pas développer l’application sur des versions dépassées d’Android : nous voulions développer avec des API récentes.</w:t>
+      </w:r>
+    </w:p>
+    <w:p>
+      <w:pPr>
+        <w:pStyle w:val="Paragraphedeliste"/>
+        <w:numPr>
+          <w:ilvl w:val="0"/>
+          <w:numId w:val="2"/>
+        </w:numPr>
+        <w:rPr>
+          <w:b/>
+          <w:bCs/>
+          <w:sz w:val="24"/>
+          <w:szCs w:val="24"/>
+        </w:rPr>
+      </w:pPr>
+      <w:r>
+        <w:rPr>
+          <w:b/>
+          <w:bCs/>
+          <w:sz w:val="24"/>
+          <w:szCs w:val="24"/>
+        </w:rPr>
+        <w:t>Bibliothèques utilisées</w:t>
+      </w:r>
+    </w:p>
+    <w:p>
+      <w:r>
+        <w:t xml:space="preserve">Plusieurs bibliothèques ont été utilisées dans l’application : </w:t>
+      </w:r>
+      <w:proofErr w:type="spellStart"/>
+      <w:r>
+        <w:rPr>
+          <w:i/>
+          <w:iCs/>
+        </w:rPr>
+        <w:t>ExAssert</w:t>
+      </w:r>
+      <w:proofErr w:type="spellEnd"/>
+      <w:r>
+        <w:t xml:space="preserve">, </w:t>
+      </w:r>
+      <w:proofErr w:type="spellStart"/>
+      <w:r>
+        <w:rPr>
+          <w:i/>
+          <w:iCs/>
+        </w:rPr>
+        <w:t>Material</w:t>
+      </w:r>
+      <w:proofErr w:type="spellEnd"/>
+      <w:r>
+        <w:t xml:space="preserve">, </w:t>
+      </w:r>
+      <w:proofErr w:type="spellStart"/>
+      <w:r>
+        <w:rPr>
+          <w:i/>
+          <w:iCs/>
+        </w:rPr>
+        <w:t>LocalizationActivity</w:t>
+      </w:r>
+      <w:proofErr w:type="spellEnd"/>
+      <w:r>
+        <w:t>, et</w:t>
+      </w:r>
+      <w:r>
+        <w:rPr>
+          <w:i/>
+          <w:iCs/>
+        </w:rPr>
+        <w:t xml:space="preserve"> </w:t>
+      </w:r>
+      <w:r>
+        <w:t>beaucoup</w:t>
+      </w:r>
+      <w:r>
+        <w:t xml:space="preserve"> d’autres bibliothèques </w:t>
+      </w:r>
+      <w:proofErr w:type="spellStart"/>
+      <w:r>
+        <w:rPr>
+          <w:i/>
+          <w:iCs/>
+        </w:rPr>
+        <w:t>AndroidX</w:t>
+      </w:r>
+      <w:proofErr w:type="spellEnd"/>
+      <w:r>
+        <w:t>.</w:t>
+      </w:r>
+      <w:r>
+        <w:br/>
+        <w:t>N’ayant fait aucun test unitaire, nous ne parlerons pas des dépendances liées aux tests.</w:t>
+      </w:r>
+    </w:p>
+    <w:p>
+      <w:proofErr w:type="spellStart"/>
+      <w:r>
+        <w:rPr>
+          <w:i/>
+          <w:iCs/>
+        </w:rPr>
+        <w:lastRenderedPageBreak/>
+        <w:t>ExAssert</w:t>
+      </w:r>
+      <w:proofErr w:type="spellEnd"/>
+      <w:r>
+        <w:t xml:space="preserve"> est une bibliothèque développée par l’un de nous deux, implémentant des assertions avec un système d’exceptions catchées en interne en cas d’assertion fausse.</w:t>
+      </w:r>
+      <w:r>
+        <w:br/>
+        <w:t xml:space="preserve">Sur Android, les assertions </w:t>
+      </w:r>
+      <w:proofErr w:type="spellStart"/>
+      <w:r>
+        <w:t>built-in</w:t>
+      </w:r>
+      <w:proofErr w:type="spellEnd"/>
+      <w:r>
+        <w:t xml:space="preserve"> (le mot-clé </w:t>
+      </w:r>
+      <w:proofErr w:type="spellStart"/>
+      <w:r>
+        <w:t>assert</w:t>
+      </w:r>
+      <w:proofErr w:type="spellEnd"/>
+      <w:r>
+        <w:t>) sont toujours désactivées, contrairement à la JVM pour les applications Desktop, à laquelle on peut passer le flag -</w:t>
+      </w:r>
+      <w:proofErr w:type="spellStart"/>
+      <w:r>
+        <w:t>ea</w:t>
+      </w:r>
+      <w:proofErr w:type="spellEnd"/>
+      <w:r>
+        <w:t>.</w:t>
+      </w:r>
+      <w:r>
+        <w:br/>
+        <w:t xml:space="preserve">Un support dédié à Android n’est pas implémenté, du moins pour le moment : il faudrait prendre en compte la constante </w:t>
+      </w:r>
+      <w:proofErr w:type="spellStart"/>
+      <w:r>
+        <w:rPr>
+          <w:i/>
+          <w:iCs/>
+        </w:rPr>
+        <w:t>BuildConfig.DEBUG</w:t>
+      </w:r>
+      <w:proofErr w:type="spellEnd"/>
+      <w:r>
+        <w:t xml:space="preserve"> pour désactiver les assertions pour les releases.</w:t>
+      </w:r>
+      <w:r>
+        <w:br/>
+        <w:t xml:space="preserve">Code source : </w:t>
+      </w:r>
+      <w:hyperlink r:id="rId7" w:history="1">
+        <w:r>
+          <w:rPr>
+            <w:rStyle w:val="Lienhypertexte"/>
+          </w:rPr>
+          <w:t>https://github.com/AntoineJT/ExAssert</w:t>
+        </w:r>
+      </w:hyperlink>
+      <w:r>
+        <w:t xml:space="preserve"> (</w:t>
+      </w:r>
+      <w:hyperlink r:id="rId8" w:history="1">
+        <w:r>
+          <w:rPr>
+            <w:rStyle w:val="Lienhypertexte"/>
+          </w:rPr>
+          <w:t>bc1b0a1</w:t>
+        </w:r>
+      </w:hyperlink>
+      <w:r>
+        <w:t>)</w:t>
+      </w:r>
+    </w:p>
+    <w:p>
+      <w:proofErr w:type="spellStart"/>
+      <w:r>
+        <w:rPr>
+          <w:i/>
+          <w:iCs/>
+        </w:rPr>
+        <w:t>Material</w:t>
+      </w:r>
+      <w:proofErr w:type="spellEnd"/>
+      <w:r>
+        <w:t xml:space="preserve"> est une bibliothèque Android officielle, permettant d’utiliser les </w:t>
+      </w:r>
+      <w:proofErr w:type="spellStart"/>
+      <w:r>
+        <w:rPr>
+          <w:i/>
+          <w:iCs/>
+        </w:rPr>
+        <w:t>SnackBar</w:t>
+      </w:r>
+      <w:proofErr w:type="spellEnd"/>
+      <w:r>
+        <w:t xml:space="preserve"> dans l’application.</w:t>
+      </w:r>
+    </w:p>
+    <w:p>
+      <w:proofErr w:type="spellStart"/>
+      <w:r>
+        <w:rPr>
+          <w:i/>
+          <w:iCs/>
+        </w:rPr>
+        <w:t>LocalizationActivity</w:t>
+      </w:r>
+      <w:proofErr w:type="spellEnd"/>
+      <w:r>
+        <w:t xml:space="preserve"> est une bibliothèque Android non officielle, développée par </w:t>
+      </w:r>
+      <w:proofErr w:type="spellStart"/>
+      <w:r>
+        <w:t>akexorcist</w:t>
+      </w:r>
+      <w:proofErr w:type="spellEnd"/>
+      <w:r>
+        <w:t xml:space="preserve"> en </w:t>
+      </w:r>
+      <w:proofErr w:type="spellStart"/>
+      <w:r>
+        <w:t>Kotlin</w:t>
+      </w:r>
+      <w:proofErr w:type="spellEnd"/>
+      <w:r>
+        <w:t>, permettant de changer la langue de l’application facilement au runtime.</w:t>
+      </w:r>
+      <w:r>
+        <w:br/>
+        <w:t xml:space="preserve">Code source : </w:t>
+      </w:r>
+      <w:hyperlink r:id="rId9" w:history="1">
+        <w:r>
+          <w:rPr>
+            <w:rStyle w:val="Lienhypertexte"/>
+          </w:rPr>
+          <w:t>https://github.com/akexorcist/Localization</w:t>
+        </w:r>
+      </w:hyperlink>
+      <w:r>
+        <w:t xml:space="preserve"> (</w:t>
+      </w:r>
+      <w:hyperlink r:id="rId10" w:history="1">
+        <w:r>
+          <w:rPr>
+            <w:rStyle w:val="Lienhypertexte"/>
+          </w:rPr>
+          <w:t>f49420b</w:t>
+        </w:r>
+      </w:hyperlink>
+      <w:r>
+        <w:t>)</w:t>
+      </w:r>
+    </w:p>
+    <w:p>
+      <w:proofErr w:type="spellStart"/>
+      <w:r>
+        <w:rPr>
+          <w:i/>
+          <w:iCs/>
+        </w:rPr>
+        <w:t>AndroidX</w:t>
+      </w:r>
+      <w:proofErr w:type="spellEnd"/>
+      <w:r>
+        <w:t xml:space="preserve"> est un ensemble de bibliothèques officielles Android</w:t>
+      </w:r>
+      <w:r>
+        <w:t xml:space="preserve"> consistant en des versions </w:t>
+      </w:r>
+      <w:proofErr w:type="spellStart"/>
+      <w:r>
+        <w:t>refactorées</w:t>
+      </w:r>
+      <w:proofErr w:type="spellEnd"/>
+      <w:r>
+        <w:t xml:space="preserve"> (réécrites) des API Android n’étant pas fournies avec le système. Elles en consistent donc un remplacement.</w:t>
+      </w:r>
+    </w:p>
+    <w:p>
+      <w:r>
+        <w:t xml:space="preserve">Parmi les bibliothèques </w:t>
+      </w:r>
+      <w:proofErr w:type="spellStart"/>
+      <w:r>
+        <w:rPr>
+          <w:i/>
+          <w:iCs/>
+        </w:rPr>
+        <w:t>AndroidX</w:t>
+      </w:r>
+      <w:proofErr w:type="spellEnd"/>
+      <w:r>
+        <w:t xml:space="preserve"> utilisées se trouvent : </w:t>
+      </w:r>
+      <w:proofErr w:type="spellStart"/>
+      <w:r>
+        <w:rPr>
+          <w:i/>
+          <w:iCs/>
+        </w:rPr>
+        <w:t>ConstraintLayout</w:t>
+      </w:r>
+      <w:proofErr w:type="spellEnd"/>
+      <w:r>
+        <w:t xml:space="preserve">, </w:t>
+      </w:r>
+      <w:proofErr w:type="spellStart"/>
+      <w:r>
+        <w:rPr>
+          <w:i/>
+          <w:iCs/>
+        </w:rPr>
+        <w:t>AppCompat</w:t>
+      </w:r>
+      <w:proofErr w:type="spellEnd"/>
+      <w:r>
+        <w:t xml:space="preserve">, </w:t>
+      </w:r>
+      <w:proofErr w:type="spellStart"/>
+      <w:r>
+        <w:rPr>
+          <w:i/>
+          <w:iCs/>
+        </w:rPr>
+        <w:t>NavigationFragment</w:t>
+      </w:r>
+      <w:proofErr w:type="spellEnd"/>
+      <w:r>
+        <w:t xml:space="preserve">, </w:t>
+      </w:r>
+      <w:proofErr w:type="spellStart"/>
+      <w:r>
+        <w:rPr>
+          <w:i/>
+          <w:iCs/>
+        </w:rPr>
+        <w:t>NavigationUI</w:t>
+      </w:r>
+      <w:proofErr w:type="spellEnd"/>
+      <w:r>
+        <w:t xml:space="preserve">, </w:t>
+      </w:r>
+      <w:proofErr w:type="spellStart"/>
+      <w:r>
+        <w:rPr>
+          <w:i/>
+          <w:iCs/>
+        </w:rPr>
+        <w:t>RecyclerView</w:t>
+      </w:r>
+      <w:proofErr w:type="spellEnd"/>
+      <w:r>
+        <w:t>.</w:t>
+      </w:r>
+    </w:p>
+    <w:p>
+      <w:proofErr w:type="spellStart"/>
+      <w:r>
+        <w:rPr>
+          <w:i/>
+          <w:iCs/>
+        </w:rPr>
+        <w:t>ConstraintLayout</w:t>
+      </w:r>
+      <w:proofErr w:type="spellEnd"/>
+      <w:r>
+        <w:t xml:space="preserve"> est un type de </w:t>
+      </w:r>
+      <w:proofErr w:type="spellStart"/>
+      <w:r>
+        <w:t>layout</w:t>
+      </w:r>
+      <w:proofErr w:type="spellEnd"/>
+      <w:r>
+        <w:t xml:space="preserve"> utilisé dans l’</w:t>
+      </w:r>
+      <w:r>
+        <w:rPr>
+          <w:i/>
+          <w:iCs/>
+        </w:rPr>
+        <w:t xml:space="preserve">activité </w:t>
+      </w:r>
+      <w:proofErr w:type="spellStart"/>
+      <w:r>
+        <w:rPr>
+          <w:i/>
+          <w:iCs/>
+        </w:rPr>
+        <w:t>ChangeLang</w:t>
+      </w:r>
+      <w:proofErr w:type="spellEnd"/>
+      <w:r>
+        <w:t xml:space="preserve"> où les éléments sont placés relativement à des contraintes entre eux.</w:t>
+      </w:r>
+    </w:p>
+    <w:p>
+      <w:proofErr w:type="spellStart"/>
+      <w:r>
+        <w:rPr>
+          <w:i/>
+          <w:iCs/>
+        </w:rPr>
+        <w:t>AppCompat</w:t>
+      </w:r>
+      <w:proofErr w:type="spellEnd"/>
+      <w:r>
+        <w:t xml:space="preserve"> </w:t>
+      </w:r>
+      <w:r>
+        <w:t>est une bibliothèque permettant aux anciennes versions d’Android d’utiliser des versions de l’API plus récentes. Cela n’est peut-être pas nécessaire, mais le projet exemple généré par Android Studio les utilisaient. Nous nous pencherons davantage là-dessus si nous décidons de poursuivre le développement de l’application après le partiel.</w:t>
+      </w:r>
+    </w:p>
+    <w:p>
+      <w:proofErr w:type="spellStart"/>
+      <w:r>
+        <w:rPr>
+          <w:i/>
+          <w:iCs/>
+        </w:rPr>
+        <w:t>NavigationFragment</w:t>
+      </w:r>
+      <w:proofErr w:type="spellEnd"/>
+      <w:r>
+        <w:rPr>
+          <w:i/>
+          <w:iCs/>
+        </w:rPr>
+        <w:t xml:space="preserve"> </w:t>
+      </w:r>
+      <w:r>
+        <w:t xml:space="preserve">et </w:t>
+      </w:r>
+      <w:proofErr w:type="spellStart"/>
+      <w:r>
+        <w:rPr>
+          <w:i/>
+          <w:iCs/>
+        </w:rPr>
+        <w:t>NavigationUI</w:t>
+      </w:r>
+      <w:proofErr w:type="spellEnd"/>
+      <w:r>
+        <w:t xml:space="preserve"> sont des bibliothèques liées à la navigation, elles ont été ajoutées par Android Studio directement dans le projet exemple, nous ne savons pas exactement à quoi elles servent. </w:t>
+      </w:r>
+      <w:proofErr w:type="spellStart"/>
+      <w:r>
+        <w:rPr>
+          <w:i/>
+          <w:iCs/>
+        </w:rPr>
+        <w:t>NavigationFragment</w:t>
+      </w:r>
+      <w:proofErr w:type="spellEnd"/>
+      <w:r>
+        <w:t xml:space="preserve"> du moins est utilisée pour inclure le </w:t>
+      </w:r>
+      <w:r>
+        <w:rPr>
+          <w:i/>
+          <w:iCs/>
+        </w:rPr>
+        <w:t xml:space="preserve">fragment </w:t>
+      </w:r>
+      <w:proofErr w:type="spellStart"/>
+      <w:r>
+        <w:rPr>
+          <w:i/>
+          <w:iCs/>
+        </w:rPr>
+        <w:t>TaskList</w:t>
+      </w:r>
+      <w:proofErr w:type="spellEnd"/>
+      <w:r>
+        <w:t xml:space="preserve"> dans l’activité principale.</w:t>
+      </w:r>
+    </w:p>
+    <w:p>
+      <w:proofErr w:type="spellStart"/>
+      <w:r>
+        <w:rPr>
+          <w:i/>
+          <w:iCs/>
+        </w:rPr>
+        <w:t>RecyclerView</w:t>
+      </w:r>
+      <w:proofErr w:type="spellEnd"/>
+      <w:r>
+        <w:t xml:space="preserve"> est une bibliothèque permettant de faire une liste plus efficace, pouvant être rafraichie efficacement. Cependant, nous n’utilisons pas cette fonctionnalité, nous l’utilisons afin de faire une liste de tâche assez attrayante.</w:t>
+      </w:r>
+    </w:p>
+    <w:p>
+      <w:pPr>
+        <w:pStyle w:val="Paragraphedeliste"/>
+        <w:numPr>
+          <w:ilvl w:val="0"/>
+          <w:numId w:val="2"/>
+        </w:numPr>
+        <w:rPr>
+          <w:b/>
+          <w:bCs/>
+          <w:sz w:val="24"/>
+          <w:szCs w:val="24"/>
+        </w:rPr>
+      </w:pPr>
+      <w:r>
+        <w:rPr>
+          <w:b/>
+          <w:bCs/>
+          <w:sz w:val="24"/>
+          <w:szCs w:val="24"/>
+        </w:rPr>
+        <w:t>Langues</w:t>
+      </w:r>
+    </w:p>
+    <w:p>
+      <w:r>
+        <w:t>Nous avons utilisé le système d’internationalisation (i18n) inclut dans Android afin de proposer 3 langues distinctes : l’anglais, le français et l’espagnol.</w:t>
+      </w:r>
+    </w:p>
+    <w:p>
+      <w:r>
+        <w:t xml:space="preserve">Au début, l’application était faite seulement en anglais, car une fois l’évaluation passée, le code source de cette dernière sera rendu public </w:t>
+      </w:r>
+      <w:r>
+        <w:t>sur GitHub (sous licence GPLv3 ou MIT)</w:t>
+      </w:r>
+      <w:r>
+        <w:t>.</w:t>
+      </w:r>
+    </w:p>
+    <w:p/>
+    <w:p>
+      <w:pPr>
+        <w:rPr>
+          <w:b/>
+          <w:bCs/>
+          <w:sz w:val="28"/>
+          <w:szCs w:val="28"/>
+          <w:u w:val="single"/>
+        </w:rPr>
+      </w:pPr>
+      <w:r>
+        <w:rPr>
+          <w:b/>
+          <w:bCs/>
+          <w:sz w:val="28"/>
+          <w:szCs w:val="28"/>
+          <w:u w:val="single"/>
+        </w:rPr>
+        <w:t>Travail préparatoire</w:t>
+      </w:r>
+    </w:p>
+    <w:p>
+      <w:pPr>
+        <w:pStyle w:val="Paragraphedeliste"/>
+        <w:numPr>
+          <w:ilvl w:val="0"/>
+          <w:numId w:val="5"/>
+        </w:numPr>
+        <w:rPr>
+          <w:b/>
+          <w:bCs/>
+          <w:sz w:val="24"/>
+          <w:szCs w:val="24"/>
+        </w:rPr>
+      </w:pPr>
+      <w:r>
+        <w:rPr>
+          <w:b/>
+          <w:bCs/>
+          <w:sz w:val="24"/>
+          <w:szCs w:val="24"/>
+        </w:rPr>
+        <w:t>Maquette</w:t>
+      </w:r>
+    </w:p>
+    <w:p/>
+    <w:p>
+      <w:pPr>
+        <w:pStyle w:val="Paragraphedeliste"/>
+        <w:numPr>
+          <w:ilvl w:val="0"/>
+          <w:numId w:val="5"/>
+        </w:numPr>
+        <w:rPr>
+          <w:b/>
+          <w:bCs/>
+          <w:sz w:val="24"/>
+          <w:szCs w:val="24"/>
+        </w:rPr>
+      </w:pPr>
+      <w:r>
+        <w:rPr>
+          <w:b/>
+          <w:bCs/>
+          <w:sz w:val="24"/>
+          <w:szCs w:val="24"/>
+        </w:rPr>
+        <w:t>Modèle Conceptuelle de Données</w:t>
+      </w:r>
+    </w:p>
+    <w:p>
+      <w:r>
+        <w:lastRenderedPageBreak/>
+        <w:t>Le modèle conceptuel de données a été réalisé en anglais puisque nous comptons probablement continuer l’application</w:t>
+      </w:r>
+      <w:r>
+        <w:t xml:space="preserve"> après l’épreuve passée.</w:t>
+      </w:r>
+    </w:p>
+    <w:p>
+      <w:r>
+        <w:rPr>
+          <w:noProof/>
+        </w:rPr>
+        <w:drawing>
+          <wp:inline distT="0" distB="0" distL="0" distR="0" wp14:anchorId="5F925D0B" wp14:editId="7B6193E5">
+            <wp:extent cx="5762625" cy="5046345"/>
+            <wp:effectExtent l="0" t="0" r="9525" b="1905"/>
+            <wp:docPr id="1" name="Image 1"/>
+            <wp:cNvGraphicFramePr>
+              <a:graphicFrameLocks xmlns:a="http://schemas.openxmlformats.org/drawingml/2006/main" noChangeAspect="1"/>
+            </wp:cNvGraphicFramePr>
+            <a:graphic xmlns:a="http://schemas.openxmlformats.org/drawingml/2006/main">
+              <a:graphicData uri="http://schemas.openxmlformats.org/drawingml/2006/picture">
+                <pic:pic xmlns:pic="http://schemas.openxmlformats.org/drawingml/2006/picture">
+                  <pic:nvPicPr>
+                    <pic:cNvPr id="0" name="Picture 1"/>
+                    <pic:cNvPicPr>
+                      <a:picLocks noChangeAspect="1" noChangeArrowheads="1"/>
+                    </pic:cNvPicPr>
+                  </pic:nvPicPr>
+                  <pic:blipFill>
+                    <a:blip r:embed="rId11">
+                      <a:extLst>
+                        <a:ext uri="{28A0092B-C50C-407E-A947-70E740481C1C}">
+                          <a14:useLocalDpi xmlns:a14="http://schemas.microsoft.com/office/drawing/2010/main" val="0"/>
+                        </a:ext>
+                      </a:extLst>
+                    </a:blip>
+                    <a:srcRect/>
+                    <a:stretch>
+                      <a:fillRect/>
+                    </a:stretch>
+                  </pic:blipFill>
+                  <pic:spPr bwMode="auto">
+                    <a:xfrm>
+                      <a:off x="0" y="0"/>
+                      <a:ext cx="5762625" cy="5046345"/>
+                    </a:xfrm>
+                    <a:prstGeom prst="rect">
+                      <a:avLst/>
+                    </a:prstGeom>
+                    <a:noFill/>
+                    <a:ln>
+                      <a:noFill/>
+                    </a:ln>
+                  </pic:spPr>
+                </pic:pic>
+              </a:graphicData>
+            </a:graphic>
+          </wp:inline>
+        </w:drawing>
+      </w:r>
+    </w:p>
+    <w:p>
+      <w:r>
+        <w:t xml:space="preserve">De ce modèle, nous n’utilisons dans l’application que la table </w:t>
+      </w:r>
+      <w:proofErr w:type="spellStart"/>
+      <w:r>
+        <w:t>TaskList</w:t>
+      </w:r>
+      <w:proofErr w:type="spellEnd"/>
+      <w:r>
+        <w:t>, les autres servant à des fonctionnalités que nous n’avons pas eut le temps d’implémenter, tel que l’alerte par notification peu avant expiration de la tâche, ainsi que le système de classement des tâches par catégories.</w:t>
+      </w:r>
+    </w:p>
+    <w:p/>
+    <w:p/>
     <w:sectPr>
+      <w:headerReference w:type="default" r:id="rId12"/>
+      <w:footerReference w:type="default" r:id="rId13"/>
       <w:pgSz w:w="11906" w:h="16838"/>
       <w:pgMar w:top="1417" w:right="1417" w:bottom="1417" w:left="1417" w:header="708" w:footer="708" w:gutter="0"/>
       <w:cols w:space="708"/>
@@ -236,6 +1139,168 @@
 </w:document>
 </file>
 
+<file path=word/endnotes.xml><?xml version="1.0" encoding="utf-8"?>
+<w:endnotes xmlns:wpc="http://schemas.microsoft.com/office/word/2010/wordprocessingCanvas" xmlns:cx="http://schemas.microsoft.com/office/drawing/2014/chartex" xmlns:cx1="http://schemas.microsoft.com/office/drawing/2015/9/8/chartex" xmlns:cx2="http://schemas.microsoft.com/office/drawing/2015/10/21/chartex" xmlns:cx3="http://schemas.microsoft.com/office/drawing/2016/5/9/chartex" xmlns:cx4="http://schemas.microsoft.com/office/drawing/2016/5/10/chartex" xmlns:cx5="http://schemas.microsoft.com/office/drawing/2016/5/11/chartex" xmlns:cx6="http://schemas.microsoft.com/office/drawing/2016/5/12/chartex" xmlns:cx7="http://schemas.microsoft.com/office/drawing/2016/5/13/chartex" xmlns:cx8="http://schemas.microsoft.com/office/drawing/2016/5/14/chartex" xmlns:mc="http://schemas.openxmlformats.org/markup-compatibility/2006" xmlns:aink="http://schemas.microsoft.com/office/drawing/2016/ink" xmlns:am3d="http://schemas.microsoft.com/office/drawing/2017/model3d" xmlns:o="urn:schemas-microsoft-com:office:office" xmlns:r="http://schemas.openxmlformats.org/officeDocument/2006/relationships" xmlns:m="http://schemas.openxmlformats.org/officeDocument/2006/math" xmlns:v="urn:schemas-microsoft-com:vml" xmlns:wp14="http://schemas.microsoft.com/office/word/2010/wordprocessingDrawing" xmlns:wp="http://schemas.openxmlformats.org/drawingml/2006/wordprocessingDrawing" xmlns:w10="urn:schemas-microsoft-com:office:word" xmlns:w="http://schemas.openxmlformats.org/wordprocessingml/2006/main" xmlns:w14="http://schemas.microsoft.com/office/word/2010/wordml" xmlns:w15="http://schemas.microsoft.com/office/word/2012/wordml" xmlns:w16cex="http://schemas.microsoft.com/office/word/2018/wordml/cex" xmlns:w16cid="http://schemas.microsoft.com/office/word/2016/wordml/cid" xmlns:w16="http://schemas.microsoft.com/office/word/2018/wordml" xmlns:w16se="http://schemas.microsoft.com/office/word/2015/wordml/symex" xmlns:wpg="http://schemas.microsoft.com/office/word/2010/wordprocessingGroup" xmlns:wpi="http://schemas.microsoft.com/office/word/2010/wordprocessingInk" xmlns:wne="http://schemas.microsoft.com/office/word/2006/wordml" xmlns:wps="http://schemas.microsoft.com/office/word/2010/wordprocessingShape" mc:Ignorable="w14 w15 w16se w16cid w16 w16cex wp14">
+  <w:endnote w:type="separator" w:id="-1">
+    <w:p>
+      <w:pPr>
+        <w:spacing w:after="0" w:line="240" w:lineRule="auto"/>
+      </w:pPr>
+      <w:r>
+        <w:separator/>
+      </w:r>
+    </w:p>
+  </w:endnote>
+  <w:endnote w:type="continuationSeparator" w:id="0">
+    <w:p>
+      <w:pPr>
+        <w:spacing w:after="0" w:line="240" w:lineRule="auto"/>
+      </w:pPr>
+      <w:r>
+        <w:continuationSeparator/>
+      </w:r>
+    </w:p>
+  </w:endnote>
+</w:endnotes>
+</file>
+
+<file path=word/footer1.xml><?xml version="1.0" encoding="utf-8"?>
+<w:ftr xmlns:wpc="http://schemas.microsoft.com/office/word/2010/wordprocessingCanvas" xmlns:cx="http://schemas.microsoft.com/office/drawing/2014/chartex" xmlns:cx1="http://schemas.microsoft.com/office/drawing/2015/9/8/chartex" xmlns:cx2="http://schemas.microsoft.com/office/drawing/2015/10/21/chartex" xmlns:cx3="http://schemas.microsoft.com/office/drawing/2016/5/9/chartex" xmlns:cx4="http://schemas.microsoft.com/office/drawing/2016/5/10/chartex" xmlns:cx5="http://schemas.microsoft.com/office/drawing/2016/5/11/chartex" xmlns:cx6="http://schemas.microsoft.com/office/drawing/2016/5/12/chartex" xmlns:cx7="http://schemas.microsoft.com/office/drawing/2016/5/13/chartex" xmlns:cx8="http://schemas.microsoft.com/office/drawing/2016/5/14/chartex" xmlns:mc="http://schemas.openxmlformats.org/markup-compatibility/2006" xmlns:aink="http://schemas.microsoft.com/office/drawing/2016/ink" xmlns:am3d="http://schemas.microsoft.com/office/drawing/2017/model3d" xmlns:o="urn:schemas-microsoft-com:office:office" xmlns:r="http://schemas.openxmlformats.org/officeDocument/2006/relationships" xmlns:m="http://schemas.openxmlformats.org/officeDocument/2006/math" xmlns:v="urn:schemas-microsoft-com:vml" xmlns:wp14="http://schemas.microsoft.com/office/word/2010/wordprocessingDrawing" xmlns:wp="http://schemas.openxmlformats.org/drawingml/2006/wordprocessingDrawing" xmlns:w10="urn:schemas-microsoft-com:office:word" xmlns:w="http://schemas.openxmlformats.org/wordprocessingml/2006/main" xmlns:w14="http://schemas.microsoft.com/office/word/2010/wordml" xmlns:w15="http://schemas.microsoft.com/office/word/2012/wordml" xmlns:w16cex="http://schemas.microsoft.com/office/word/2018/wordml/cex" xmlns:w16cid="http://schemas.microsoft.com/office/word/2016/wordml/cid" xmlns:w16="http://schemas.microsoft.com/office/word/2018/wordml" xmlns:w16se="http://schemas.microsoft.com/office/word/2015/wordml/symex" xmlns:wpg="http://schemas.microsoft.com/office/word/2010/wordprocessingGroup" xmlns:wpi="http://schemas.microsoft.com/office/word/2010/wordprocessingInk" xmlns:wne="http://schemas.microsoft.com/office/word/2006/wordml" xmlns:wps="http://schemas.microsoft.com/office/word/2010/wordprocessingShape" mc:Ignorable="w14 w15 w16se w16cid w16 w16cex wp14">
+  <w:p>
+    <w:pPr>
+      <w:pStyle w:val="Pieddepage"/>
+      <w:jc w:val="center"/>
+      <w:rPr>
+        <w:color w:val="4472C4" w:themeColor="accent1"/>
+      </w:rPr>
+    </w:pPr>
+    <w:r>
+      <w:rPr>
+        <w:color w:val="4472C4" w:themeColor="accent1"/>
+      </w:rPr>
+      <w:t xml:space="preserve">Page </w:t>
+    </w:r>
+    <w:r>
+      <w:rPr>
+        <w:color w:val="4472C4" w:themeColor="accent1"/>
+      </w:rPr>
+      <w:fldChar w:fldCharType="begin"/>
+    </w:r>
+    <w:r>
+      <w:rPr>
+        <w:color w:val="4472C4" w:themeColor="accent1"/>
+      </w:rPr>
+      <w:instrText>PAGE  \* Arabic  \* MERGEFORMAT</w:instrText>
+    </w:r>
+    <w:r>
+      <w:rPr>
+        <w:color w:val="4472C4" w:themeColor="accent1"/>
+      </w:rPr>
+      <w:fldChar w:fldCharType="separate"/>
+    </w:r>
+    <w:r>
+      <w:rPr>
+        <w:color w:val="4472C4" w:themeColor="accent1"/>
+      </w:rPr>
+      <w:t>2</w:t>
+    </w:r>
+    <w:r>
+      <w:rPr>
+        <w:color w:val="4472C4" w:themeColor="accent1"/>
+      </w:rPr>
+      <w:fldChar w:fldCharType="end"/>
+    </w:r>
+    <w:r>
+      <w:rPr>
+        <w:color w:val="4472C4" w:themeColor="accent1"/>
+      </w:rPr>
+      <w:t xml:space="preserve"> sur </w:t>
+    </w:r>
+    <w:r>
+      <w:rPr>
+        <w:color w:val="4472C4" w:themeColor="accent1"/>
+      </w:rPr>
+      <w:fldChar w:fldCharType="begin"/>
+    </w:r>
+    <w:r>
+      <w:rPr>
+        <w:color w:val="4472C4" w:themeColor="accent1"/>
+      </w:rPr>
+      <w:instrText>NUMPAGES  \* arabe  \* MERGEFORMAT</w:instrText>
+    </w:r>
+    <w:r>
+      <w:rPr>
+        <w:color w:val="4472C4" w:themeColor="accent1"/>
+      </w:rPr>
+      <w:fldChar w:fldCharType="separate"/>
+    </w:r>
+    <w:r>
+      <w:rPr>
+        <w:color w:val="4472C4" w:themeColor="accent1"/>
+      </w:rPr>
+      <w:t>2</w:t>
+    </w:r>
+    <w:r>
+      <w:rPr>
+        <w:color w:val="4472C4" w:themeColor="accent1"/>
+      </w:rPr>
+      <w:fldChar w:fldCharType="end"/>
+    </w:r>
+  </w:p>
+  <w:p>
+    <w:pPr>
+      <w:pStyle w:val="Pieddepage"/>
+    </w:pPr>
+  </w:p>
+</w:ftr>
+</file>
+
+<file path=word/footnotes.xml><?xml version="1.0" encoding="utf-8"?>
+<w:footnotes xmlns:wpc="http://schemas.microsoft.com/office/word/2010/wordprocessingCanvas" xmlns:cx="http://schemas.microsoft.com/office/drawing/2014/chartex" xmlns:cx1="http://schemas.microsoft.com/office/drawing/2015/9/8/chartex" xmlns:cx2="http://schemas.microsoft.com/office/drawing/2015/10/21/chartex" xmlns:cx3="http://schemas.microsoft.com/office/drawing/2016/5/9/chartex" xmlns:cx4="http://schemas.microsoft.com/office/drawing/2016/5/10/chartex" xmlns:cx5="http://schemas.microsoft.com/office/drawing/2016/5/11/chartex" xmlns:cx6="http://schemas.microsoft.com/office/drawing/2016/5/12/chartex" xmlns:cx7="http://schemas.microsoft.com/office/drawing/2016/5/13/chartex" xmlns:cx8="http://schemas.microsoft.com/office/drawing/2016/5/14/chartex" xmlns:mc="http://schemas.openxmlformats.org/markup-compatibility/2006" xmlns:aink="http://schemas.microsoft.com/office/drawing/2016/ink" xmlns:am3d="http://schemas.microsoft.com/office/drawing/2017/model3d" xmlns:o="urn:schemas-microsoft-com:office:office" xmlns:r="http://schemas.openxmlformats.org/officeDocument/2006/relationships" xmlns:m="http://schemas.openxmlformats.org/officeDocument/2006/math" xmlns:v="urn:schemas-microsoft-com:vml" xmlns:wp14="http://schemas.microsoft.com/office/word/2010/wordprocessingDrawing" xmlns:wp="http://schemas.openxmlformats.org/drawingml/2006/wordprocessingDrawing" xmlns:w10="urn:schemas-microsoft-com:office:word" xmlns:w="http://schemas.openxmlformats.org/wordprocessingml/2006/main" xmlns:w14="http://schemas.microsoft.com/office/word/2010/wordml" xmlns:w15="http://schemas.microsoft.com/office/word/2012/wordml" xmlns:w16cex="http://schemas.microsoft.com/office/word/2018/wordml/cex" xmlns:w16cid="http://schemas.microsoft.com/office/word/2016/wordml/cid" xmlns:w16="http://schemas.microsoft.com/office/word/2018/wordml" xmlns:w16se="http://schemas.microsoft.com/office/word/2015/wordml/symex" xmlns:wpg="http://schemas.microsoft.com/office/word/2010/wordprocessingGroup" xmlns:wpi="http://schemas.microsoft.com/office/word/2010/wordprocessingInk" xmlns:wne="http://schemas.microsoft.com/office/word/2006/wordml" xmlns:wps="http://schemas.microsoft.com/office/word/2010/wordprocessingShape" mc:Ignorable="w14 w15 w16se w16cid w16 w16cex wp14">
+  <w:footnote w:type="separator" w:id="-1">
+    <w:p>
+      <w:pPr>
+        <w:spacing w:after="0" w:line="240" w:lineRule="auto"/>
+      </w:pPr>
+      <w:r>
+        <w:separator/>
+      </w:r>
+    </w:p>
+  </w:footnote>
+  <w:footnote w:type="continuationSeparator" w:id="0">
+    <w:p>
+      <w:pPr>
+        <w:spacing w:after="0" w:line="240" w:lineRule="auto"/>
+      </w:pPr>
+      <w:r>
+        <w:continuationSeparator/>
+      </w:r>
+    </w:p>
+  </w:footnote>
+</w:footnotes>
+</file>
+
+<file path=word/header1.xml><?xml version="1.0" encoding="utf-8"?>
+<w:hdr xmlns:wpc="http://schemas.microsoft.com/office/word/2010/wordprocessingCanvas" xmlns:cx="http://schemas.microsoft.com/office/drawing/2014/chartex" xmlns:cx1="http://schemas.microsoft.com/office/drawing/2015/9/8/chartex" xmlns:cx2="http://schemas.microsoft.com/office/drawing/2015/10/21/chartex" xmlns:cx3="http://schemas.microsoft.com/office/drawing/2016/5/9/chartex" xmlns:cx4="http://schemas.microsoft.com/office/drawing/2016/5/10/chartex" xmlns:cx5="http://schemas.microsoft.com/office/drawing/2016/5/11/chartex" xmlns:cx6="http://schemas.microsoft.com/office/drawing/2016/5/12/chartex" xmlns:cx7="http://schemas.microsoft.com/office/drawing/2016/5/13/chartex" xmlns:cx8="http://schemas.microsoft.com/office/drawing/2016/5/14/chartex" xmlns:mc="http://schemas.openxmlformats.org/markup-compatibility/2006" xmlns:aink="http://schemas.microsoft.com/office/drawing/2016/ink" xmlns:am3d="http://schemas.microsoft.com/office/drawing/2017/model3d" xmlns:o="urn:schemas-microsoft-com:office:office" xmlns:r="http://schemas.openxmlformats.org/officeDocument/2006/relationships" xmlns:m="http://schemas.openxmlformats.org/officeDocument/2006/math" xmlns:v="urn:schemas-microsoft-com:vml" xmlns:wp14="http://schemas.microsoft.com/office/word/2010/wordprocessingDrawing" xmlns:wp="http://schemas.openxmlformats.org/drawingml/2006/wordprocessingDrawing" xmlns:w10="urn:schemas-microsoft-com:office:word" xmlns:w="http://schemas.openxmlformats.org/wordprocessingml/2006/main" xmlns:w14="http://schemas.microsoft.com/office/word/2010/wordml" xmlns:w15="http://schemas.microsoft.com/office/word/2012/wordml" xmlns:w16cex="http://schemas.microsoft.com/office/word/2018/wordml/cex" xmlns:w16cid="http://schemas.microsoft.com/office/word/2016/wordml/cid" xmlns:w16="http://schemas.microsoft.com/office/word/2018/wordml" xmlns:w16se="http://schemas.microsoft.com/office/word/2015/wordml/symex" xmlns:wpg="http://schemas.microsoft.com/office/word/2010/wordprocessingGroup" xmlns:wpi="http://schemas.microsoft.com/office/word/2010/wordprocessingInk" xmlns:wne="http://schemas.microsoft.com/office/word/2006/wordml" xmlns:wps="http://schemas.microsoft.com/office/word/2010/wordprocessingShape" mc:Ignorable="w14 w15 w16se w16cid w16 w16cex wp14">
+  <w:p>
+    <w:pPr>
+      <w:pStyle w:val="En-tte"/>
+    </w:pPr>
+    <w:r>
+      <w:t>A. TOURNEPICHE &amp; F. MAYEUX GUDINA</w:t>
+    </w:r>
+    <w:r>
+      <w:tab/>
+      <w:t>NFA024</w:t>
+    </w:r>
+    <w:r>
+      <w:tab/>
+      <w:t>01/02/2021</w:t>
+    </w:r>
+  </w:p>
+</w:hdr>
+</file>
+
 <file path=word/numbering.xml><?xml version="1.0" encoding="utf-8"?>
 <w:numbering xmlns:wpc="http://schemas.microsoft.com/office/word/2010/wordprocessingCanvas" xmlns:cx="http://schemas.microsoft.com/office/drawing/2014/chartex" xmlns:cx1="http://schemas.microsoft.com/office/drawing/2015/9/8/chartex" xmlns:cx2="http://schemas.microsoft.com/office/drawing/2015/10/21/chartex" xmlns:cx3="http://schemas.microsoft.com/office/drawing/2016/5/9/chartex" xmlns:cx4="http://schemas.microsoft.com/office/drawing/2016/5/10/chartex" xmlns:cx5="http://schemas.microsoft.com/office/drawing/2016/5/11/chartex" xmlns:cx6="http://schemas.microsoft.com/office/drawing/2016/5/12/chartex" xmlns:cx7="http://schemas.microsoft.com/office/drawing/2016/5/13/chartex" xmlns:cx8="http://schemas.microsoft.com/office/drawing/2016/5/14/chartex" xmlns:mc="http://schemas.openxmlformats.org/markup-compatibility/2006" xmlns:aink="http://schemas.microsoft.com/office/drawing/2016/ink" xmlns:am3d="http://schemas.microsoft.com/office/drawing/2017/model3d" xmlns:o="urn:schemas-microsoft-com:office:office" xmlns:r="http://schemas.openxmlformats.org/officeDocument/2006/relationships" xmlns:m="http://schemas.openxmlformats.org/officeDocument/2006/math" xmlns:v="urn:schemas-microsoft-com:vml" xmlns:wp14="http://schemas.microsoft.com/office/word/2010/wordprocessingDrawing" xmlns:wp="http://schemas.openxmlformats.org/drawingml/2006/wordprocessingDrawing" xmlns:w10="urn:schemas-microsoft-com:office:word" xmlns:w="http://schemas.openxmlformats.org/wordprocessingml/2006/main" xmlns:w14="http://schemas.microsoft.com/office/word/2010/wordml" xmlns:w15="http://schemas.microsoft.com/office/word/2012/wordml" xmlns:w16cex="http://schemas.microsoft.com/office/word/2018/wordml/cex" xmlns:w16cid="http://schemas.microsoft.com/office/word/2016/wordml/cid" xmlns:w16="http://schemas.microsoft.com/office/word/2018/wordml" xmlns:w16se="http://schemas.microsoft.com/office/word/2015/wordml/symex" xmlns:wpg="http://schemas.microsoft.com/office/word/2010/wordprocessingGroup" xmlns:wpi="http://schemas.microsoft.com/office/word/2010/wordprocessingInk" xmlns:wne="http://schemas.microsoft.com/office/word/2006/wordml" xmlns:wps="http://schemas.microsoft.com/office/word/2010/wordprocessingShape" mc:Ignorable="w14 w15 w16se w16cid w16 w16cex wp14">
   <w:abstractNum w:abstractNumId="0" w15:restartNumberingAfterBreak="0">
@@ -327,8 +1392,378 @@
       </w:pPr>
     </w:lvl>
   </w:abstractNum>
+  <w:abstractNum w:abstractNumId="1" w15:restartNumberingAfterBreak="0">
+    <w:nsid w:val="09720A3B"/>
+    <w:multiLevelType w:val="hybridMultilevel"/>
+    <w:tmpl w:val="3B8023F2"/>
+    <w:lvl w:ilvl="0" w:tplc="9A60FD70">
+      <w:start w:val="1"/>
+      <w:numFmt w:val="lowerLetter"/>
+      <w:lvlText w:val="%1."/>
+      <w:lvlJc w:val="left"/>
+      <w:pPr>
+        <w:ind w:left="1065" w:hanging="360"/>
+      </w:pPr>
+      <w:rPr>
+        <w:rFonts w:hint="default"/>
+      </w:rPr>
+    </w:lvl>
+    <w:lvl w:ilvl="1" w:tplc="040C0019" w:tentative="1">
+      <w:start w:val="1"/>
+      <w:numFmt w:val="lowerLetter"/>
+      <w:lvlText w:val="%2."/>
+      <w:lvlJc w:val="left"/>
+      <w:pPr>
+        <w:ind w:left="1785" w:hanging="360"/>
+      </w:pPr>
+    </w:lvl>
+    <w:lvl w:ilvl="2" w:tplc="040C001B" w:tentative="1">
+      <w:start w:val="1"/>
+      <w:numFmt w:val="lowerRoman"/>
+      <w:lvlText w:val="%3."/>
+      <w:lvlJc w:val="right"/>
+      <w:pPr>
+        <w:ind w:left="2505" w:hanging="180"/>
+      </w:pPr>
+    </w:lvl>
+    <w:lvl w:ilvl="3" w:tplc="040C000F" w:tentative="1">
+      <w:start w:val="1"/>
+      <w:numFmt w:val="decimal"/>
+      <w:lvlText w:val="%4."/>
+      <w:lvlJc w:val="left"/>
+      <w:pPr>
+        <w:ind w:left="3225" w:hanging="360"/>
+      </w:pPr>
+    </w:lvl>
+    <w:lvl w:ilvl="4" w:tplc="040C0019" w:tentative="1">
+      <w:start w:val="1"/>
+      <w:numFmt w:val="lowerLetter"/>
+      <w:lvlText w:val="%5."/>
+      <w:lvlJc w:val="left"/>
+      <w:pPr>
+        <w:ind w:left="3945" w:hanging="360"/>
+      </w:pPr>
+    </w:lvl>
+    <w:lvl w:ilvl="5" w:tplc="040C001B" w:tentative="1">
+      <w:start w:val="1"/>
+      <w:numFmt w:val="lowerRoman"/>
+      <w:lvlText w:val="%6."/>
+      <w:lvlJc w:val="right"/>
+      <w:pPr>
+        <w:ind w:left="4665" w:hanging="180"/>
+      </w:pPr>
+    </w:lvl>
+    <w:lvl w:ilvl="6" w:tplc="040C000F" w:tentative="1">
+      <w:start w:val="1"/>
+      <w:numFmt w:val="decimal"/>
+      <w:lvlText w:val="%7."/>
+      <w:lvlJc w:val="left"/>
+      <w:pPr>
+        <w:ind w:left="5385" w:hanging="360"/>
+      </w:pPr>
+    </w:lvl>
+    <w:lvl w:ilvl="7" w:tplc="040C0019" w:tentative="1">
+      <w:start w:val="1"/>
+      <w:numFmt w:val="lowerLetter"/>
+      <w:lvlText w:val="%8."/>
+      <w:lvlJc w:val="left"/>
+      <w:pPr>
+        <w:ind w:left="6105" w:hanging="360"/>
+      </w:pPr>
+    </w:lvl>
+    <w:lvl w:ilvl="8" w:tplc="040C001B" w:tentative="1">
+      <w:start w:val="1"/>
+      <w:numFmt w:val="lowerRoman"/>
+      <w:lvlText w:val="%9."/>
+      <w:lvlJc w:val="right"/>
+      <w:pPr>
+        <w:ind w:left="6825" w:hanging="180"/>
+      </w:pPr>
+    </w:lvl>
+  </w:abstractNum>
+  <w:abstractNum w:abstractNumId="2" w15:restartNumberingAfterBreak="0">
+    <w:nsid w:val="1E6C59A8"/>
+    <w:multiLevelType w:val="hybridMultilevel"/>
+    <w:tmpl w:val="C0D64A1C"/>
+    <w:lvl w:ilvl="0" w:tplc="D5746A12">
+      <w:numFmt w:val="decimal"/>
+      <w:lvlText w:val="%1."/>
+      <w:lvlJc w:val="left"/>
+      <w:pPr>
+        <w:ind w:left="720" w:hanging="360"/>
+      </w:pPr>
+      <w:rPr>
+        <w:rFonts w:hint="default"/>
+        <w:b/>
+        <w:sz w:val="24"/>
+        <w:szCs w:val="24"/>
+      </w:rPr>
+    </w:lvl>
+    <w:lvl w:ilvl="1" w:tplc="040C0019" w:tentative="1">
+      <w:start w:val="1"/>
+      <w:numFmt w:val="lowerLetter"/>
+      <w:lvlText w:val="%2."/>
+      <w:lvlJc w:val="left"/>
+      <w:pPr>
+        <w:ind w:left="1440" w:hanging="360"/>
+      </w:pPr>
+    </w:lvl>
+    <w:lvl w:ilvl="2" w:tplc="040C001B" w:tentative="1">
+      <w:start w:val="1"/>
+      <w:numFmt w:val="lowerRoman"/>
+      <w:lvlText w:val="%3."/>
+      <w:lvlJc w:val="right"/>
+      <w:pPr>
+        <w:ind w:left="2160" w:hanging="180"/>
+      </w:pPr>
+    </w:lvl>
+    <w:lvl w:ilvl="3" w:tplc="040C000F" w:tentative="1">
+      <w:start w:val="1"/>
+      <w:numFmt w:val="decimal"/>
+      <w:lvlText w:val="%4."/>
+      <w:lvlJc w:val="left"/>
+      <w:pPr>
+        <w:ind w:left="2880" w:hanging="360"/>
+      </w:pPr>
+    </w:lvl>
+    <w:lvl w:ilvl="4" w:tplc="040C0019" w:tentative="1">
+      <w:start w:val="1"/>
+      <w:numFmt w:val="lowerLetter"/>
+      <w:lvlText w:val="%5."/>
+      <w:lvlJc w:val="left"/>
+      <w:pPr>
+        <w:ind w:left="3600" w:hanging="360"/>
+      </w:pPr>
+    </w:lvl>
+    <w:lvl w:ilvl="5" w:tplc="040C001B" w:tentative="1">
+      <w:start w:val="1"/>
+      <w:numFmt w:val="lowerRoman"/>
+      <w:lvlText w:val="%6."/>
+      <w:lvlJc w:val="right"/>
+      <w:pPr>
+        <w:ind w:left="4320" w:hanging="180"/>
+      </w:pPr>
+    </w:lvl>
+    <w:lvl w:ilvl="6" w:tplc="040C000F" w:tentative="1">
+      <w:start w:val="1"/>
+      <w:numFmt w:val="decimal"/>
+      <w:lvlText w:val="%7."/>
+      <w:lvlJc w:val="left"/>
+      <w:pPr>
+        <w:ind w:left="5040" w:hanging="360"/>
+      </w:pPr>
+    </w:lvl>
+    <w:lvl w:ilvl="7" w:tplc="040C0019" w:tentative="1">
+      <w:start w:val="1"/>
+      <w:numFmt w:val="lowerLetter"/>
+      <w:lvlText w:val="%8."/>
+      <w:lvlJc w:val="left"/>
+      <w:pPr>
+        <w:ind w:left="5760" w:hanging="360"/>
+      </w:pPr>
+    </w:lvl>
+    <w:lvl w:ilvl="8" w:tplc="040C001B" w:tentative="1">
+      <w:start w:val="1"/>
+      <w:numFmt w:val="lowerRoman"/>
+      <w:lvlText w:val="%9."/>
+      <w:lvlJc w:val="right"/>
+      <w:pPr>
+        <w:ind w:left="6480" w:hanging="180"/>
+      </w:pPr>
+    </w:lvl>
+  </w:abstractNum>
+  <w:abstractNum w:abstractNumId="3" w15:restartNumberingAfterBreak="0">
+    <w:nsid w:val="1FA41DBA"/>
+    <w:multiLevelType w:val="hybridMultilevel"/>
+    <w:tmpl w:val="3C340292"/>
+    <w:lvl w:ilvl="0" w:tplc="040C0015">
+      <w:start w:val="1"/>
+      <w:numFmt w:val="upperLetter"/>
+      <w:lvlText w:val="%1."/>
+      <w:lvlJc w:val="left"/>
+      <w:pPr>
+        <w:ind w:left="720" w:hanging="360"/>
+      </w:pPr>
+      <w:rPr>
+        <w:rFonts w:hint="default"/>
+      </w:rPr>
+    </w:lvl>
+    <w:lvl w:ilvl="1" w:tplc="040C0019" w:tentative="1">
+      <w:start w:val="1"/>
+      <w:numFmt w:val="lowerLetter"/>
+      <w:lvlText w:val="%2."/>
+      <w:lvlJc w:val="left"/>
+      <w:pPr>
+        <w:ind w:left="1440" w:hanging="360"/>
+      </w:pPr>
+    </w:lvl>
+    <w:lvl w:ilvl="2" w:tplc="040C001B" w:tentative="1">
+      <w:start w:val="1"/>
+      <w:numFmt w:val="lowerRoman"/>
+      <w:lvlText w:val="%3."/>
+      <w:lvlJc w:val="right"/>
+      <w:pPr>
+        <w:ind w:left="2160" w:hanging="180"/>
+      </w:pPr>
+    </w:lvl>
+    <w:lvl w:ilvl="3" w:tplc="040C000F" w:tentative="1">
+      <w:start w:val="1"/>
+      <w:numFmt w:val="decimal"/>
+      <w:lvlText w:val="%4."/>
+      <w:lvlJc w:val="left"/>
+      <w:pPr>
+        <w:ind w:left="2880" w:hanging="360"/>
+      </w:pPr>
+    </w:lvl>
+    <w:lvl w:ilvl="4" w:tplc="040C0019" w:tentative="1">
+      <w:start w:val="1"/>
+      <w:numFmt w:val="lowerLetter"/>
+      <w:lvlText w:val="%5."/>
+      <w:lvlJc w:val="left"/>
+      <w:pPr>
+        <w:ind w:left="3600" w:hanging="360"/>
+      </w:pPr>
+    </w:lvl>
+    <w:lvl w:ilvl="5" w:tplc="040C001B" w:tentative="1">
+      <w:start w:val="1"/>
+      <w:numFmt w:val="lowerRoman"/>
+      <w:lvlText w:val="%6."/>
+      <w:lvlJc w:val="right"/>
+      <w:pPr>
+        <w:ind w:left="4320" w:hanging="180"/>
+      </w:pPr>
+    </w:lvl>
+    <w:lvl w:ilvl="6" w:tplc="040C000F" w:tentative="1">
+      <w:start w:val="1"/>
+      <w:numFmt w:val="decimal"/>
+      <w:lvlText w:val="%7."/>
+      <w:lvlJc w:val="left"/>
+      <w:pPr>
+        <w:ind w:left="5040" w:hanging="360"/>
+      </w:pPr>
+    </w:lvl>
+    <w:lvl w:ilvl="7" w:tplc="040C0019" w:tentative="1">
+      <w:start w:val="1"/>
+      <w:numFmt w:val="lowerLetter"/>
+      <w:lvlText w:val="%8."/>
+      <w:lvlJc w:val="left"/>
+      <w:pPr>
+        <w:ind w:left="5760" w:hanging="360"/>
+      </w:pPr>
+    </w:lvl>
+    <w:lvl w:ilvl="8" w:tplc="040C001B" w:tentative="1">
+      <w:start w:val="1"/>
+      <w:numFmt w:val="lowerRoman"/>
+      <w:lvlText w:val="%9."/>
+      <w:lvlJc w:val="right"/>
+      <w:pPr>
+        <w:ind w:left="6480" w:hanging="180"/>
+      </w:pPr>
+    </w:lvl>
+  </w:abstractNum>
+  <w:abstractNum w:abstractNumId="4" w15:restartNumberingAfterBreak="0">
+    <w:nsid w:val="787A2EB8"/>
+    <w:multiLevelType w:val="hybridMultilevel"/>
+    <w:tmpl w:val="A40E603C"/>
+    <w:lvl w:ilvl="0" w:tplc="040C000F">
+      <w:start w:val="1"/>
+      <w:numFmt w:val="decimal"/>
+      <w:lvlText w:val="%1."/>
+      <w:lvlJc w:val="left"/>
+      <w:pPr>
+        <w:ind w:left="720" w:hanging="360"/>
+      </w:pPr>
+      <w:rPr>
+        <w:rFonts w:hint="default"/>
+      </w:rPr>
+    </w:lvl>
+    <w:lvl w:ilvl="1" w:tplc="040C0019" w:tentative="1">
+      <w:start w:val="1"/>
+      <w:numFmt w:val="lowerLetter"/>
+      <w:lvlText w:val="%2."/>
+      <w:lvlJc w:val="left"/>
+      <w:pPr>
+        <w:ind w:left="1440" w:hanging="360"/>
+      </w:pPr>
+    </w:lvl>
+    <w:lvl w:ilvl="2" w:tplc="040C001B" w:tentative="1">
+      <w:start w:val="1"/>
+      <w:numFmt w:val="lowerRoman"/>
+      <w:lvlText w:val="%3."/>
+      <w:lvlJc w:val="right"/>
+      <w:pPr>
+        <w:ind w:left="2160" w:hanging="180"/>
+      </w:pPr>
+    </w:lvl>
+    <w:lvl w:ilvl="3" w:tplc="040C000F" w:tentative="1">
+      <w:start w:val="1"/>
+      <w:numFmt w:val="decimal"/>
+      <w:lvlText w:val="%4."/>
+      <w:lvlJc w:val="left"/>
+      <w:pPr>
+        <w:ind w:left="2880" w:hanging="360"/>
+      </w:pPr>
+    </w:lvl>
+    <w:lvl w:ilvl="4" w:tplc="040C0019" w:tentative="1">
+      <w:start w:val="1"/>
+      <w:numFmt w:val="lowerLetter"/>
+      <w:lvlText w:val="%5."/>
+      <w:lvlJc w:val="left"/>
+      <w:pPr>
+        <w:ind w:left="3600" w:hanging="360"/>
+      </w:pPr>
+    </w:lvl>
+    <w:lvl w:ilvl="5" w:tplc="040C001B" w:tentative="1">
+      <w:start w:val="1"/>
+      <w:numFmt w:val="lowerRoman"/>
+      <w:lvlText w:val="%6."/>
+      <w:lvlJc w:val="right"/>
+      <w:pPr>
+        <w:ind w:left="4320" w:hanging="180"/>
+      </w:pPr>
+    </w:lvl>
+    <w:lvl w:ilvl="6" w:tplc="040C000F" w:tentative="1">
+      <w:start w:val="1"/>
+      <w:numFmt w:val="decimal"/>
+      <w:lvlText w:val="%7."/>
+      <w:lvlJc w:val="left"/>
+      <w:pPr>
+        <w:ind w:left="5040" w:hanging="360"/>
+      </w:pPr>
+    </w:lvl>
+    <w:lvl w:ilvl="7" w:tplc="040C0019" w:tentative="1">
+      <w:start w:val="1"/>
+      <w:numFmt w:val="lowerLetter"/>
+      <w:lvlText w:val="%8."/>
+      <w:lvlJc w:val="left"/>
+      <w:pPr>
+        <w:ind w:left="5760" w:hanging="360"/>
+      </w:pPr>
+    </w:lvl>
+    <w:lvl w:ilvl="8" w:tplc="040C001B" w:tentative="1">
+      <w:start w:val="1"/>
+      <w:numFmt w:val="lowerRoman"/>
+      <w:lvlText w:val="%9."/>
+      <w:lvlJc w:val="right"/>
+      <w:pPr>
+        <w:ind w:left="6480" w:hanging="180"/>
+      </w:pPr>
+    </w:lvl>
+  </w:abstractNum>
   <w:num w:numId="1">
     <w:abstractNumId w:val="0"/>
+  </w:num>
+  <w:num w:numId="2">
+    <w:abstractNumId w:val="2"/>
+  </w:num>
+  <w:num w:numId="3">
+    <w:abstractNumId w:val="1"/>
+  </w:num>
+  <w:num w:numId="4">
+    <w:abstractNumId w:val="3"/>
+  </w:num>
+  <w:num w:numId="5">
+    <w:abstractNumId w:val="4"/>
   </w:num>
 </w:numbering>
 </file>
@@ -735,7 +2170,6 @@
   <w:style w:type="character" w:default="1" w:styleId="Policepardfaut">
     <w:name w:val="Default Paragraph Font"/>
     <w:uiPriority w:val="1"/>
-    <w:semiHidden/>
     <w:unhideWhenUsed/>
   </w:style>
   <w:style w:type="table" w:default="1" w:styleId="TableauNormal">
@@ -769,6 +2203,73 @@
       <w:ind w:left="720"/>
       <w:contextualSpacing/>
     </w:pPr>
+  </w:style>
+  <w:style w:type="paragraph" w:styleId="En-tte">
+    <w:name w:val="header"/>
+    <w:basedOn w:val="Normal"/>
+    <w:link w:val="En-tteCar"/>
+    <w:uiPriority w:val="99"/>
+    <w:unhideWhenUsed/>
+    <w:rsid w:val="00C27201"/>
+    <w:pPr>
+      <w:tabs>
+        <w:tab w:val="center" w:pos="4536"/>
+        <w:tab w:val="right" w:pos="9072"/>
+      </w:tabs>
+      <w:spacing w:after="0" w:line="240" w:lineRule="auto"/>
+    </w:pPr>
+  </w:style>
+  <w:style w:type="character" w:customStyle="1" w:styleId="En-tteCar">
+    <w:name w:val="En-tête Car"/>
+    <w:basedOn w:val="Policepardfaut"/>
+    <w:link w:val="En-tte"/>
+    <w:uiPriority w:val="99"/>
+    <w:rsid w:val="00C27201"/>
+  </w:style>
+  <w:style w:type="paragraph" w:styleId="Pieddepage">
+    <w:name w:val="footer"/>
+    <w:basedOn w:val="Normal"/>
+    <w:link w:val="PieddepageCar"/>
+    <w:uiPriority w:val="99"/>
+    <w:unhideWhenUsed/>
+    <w:rsid w:val="00C27201"/>
+    <w:pPr>
+      <w:tabs>
+        <w:tab w:val="center" w:pos="4536"/>
+        <w:tab w:val="right" w:pos="9072"/>
+      </w:tabs>
+      <w:spacing w:after="0" w:line="240" w:lineRule="auto"/>
+    </w:pPr>
+  </w:style>
+  <w:style w:type="character" w:customStyle="1" w:styleId="PieddepageCar">
+    <w:name w:val="Pied de page Car"/>
+    <w:basedOn w:val="Policepardfaut"/>
+    <w:link w:val="Pieddepage"/>
+    <w:uiPriority w:val="99"/>
+    <w:rsid w:val="00C27201"/>
+  </w:style>
+  <w:style w:type="character" w:styleId="Lienhypertexte">
+    <w:name w:val="Hyperlink"/>
+    <w:basedOn w:val="Policepardfaut"/>
+    <w:uiPriority w:val="99"/>
+    <w:unhideWhenUsed/>
+    <w:rsid w:val="000A30BB"/>
+    <w:rPr>
+      <w:color w:val="0563C1" w:themeColor="hyperlink"/>
+      <w:u w:val="single"/>
+    </w:rPr>
+  </w:style>
+  <w:style w:type="character" w:styleId="Mentionnonrsolue">
+    <w:name w:val="Unresolved Mention"/>
+    <w:basedOn w:val="Policepardfaut"/>
+    <w:uiPriority w:val="99"/>
+    <w:semiHidden/>
+    <w:unhideWhenUsed/>
+    <w:rsid w:val="000A30BB"/>
+    <w:rPr>
+      <w:color w:val="605E5C"/>
+      <w:shd w:val="clear" w:color="auto" w:fill="E1DFDD"/>
+    </w:rPr>
   </w:style>
 </w:styles>
 </file>

</xml_diff>

<commit_message>
Fix version number, reduce end margin of main activity deadline
</commit_message>
<xml_diff>
--- a/Documentation/Documentation technique.docx
+++ b/Documentation/Documentation technique.docx
@@ -129,13 +129,7 @@
       </w:r>
       <w:r>
         <w:br/>
-        <w:t xml:space="preserve">Nous comprenons cependant comment interagissent </w:t>
-      </w:r>
-      <w:r>
-        <w:t>entre eux</w:t>
-      </w:r>
-      <w:r>
-        <w:t xml:space="preserve"> les différents éléments de l’application que nous avons développés.</w:t>
+        <w:t>Nous comprenons cependant comment interagissent entre eux les différents éléments de l’application que nous avons développés.</w:t>
       </w:r>
     </w:p>
     <w:p>
@@ -571,6 +565,9 @@
         <w:t>ea</w:t>
       </w:r>
       <w:proofErr w:type="spellEnd"/>
+      <w:r>
+        <w:t xml:space="preserve"> pour les activer</w:t>
+      </w:r>
       <w:r>
         <w:t>.</w:t>
       </w:r>
@@ -1126,6 +1123,49 @@
       </w:r>
     </w:p>
     <w:p/>
+    <w:p>
+      <w:pPr>
+        <w:rPr>
+          <w:b/>
+          <w:bCs/>
+          <w:sz w:val="28"/>
+          <w:szCs w:val="28"/>
+          <w:u w:val="single"/>
+        </w:rPr>
+      </w:pPr>
+      <w:r>
+        <w:rPr>
+          <w:b/>
+          <w:bCs/>
+          <w:sz w:val="28"/>
+          <w:szCs w:val="28"/>
+          <w:u w:val="single"/>
+        </w:rPr>
+        <w:t xml:space="preserve">Explication de certains </w:t>
+      </w:r>
+      <w:proofErr w:type="spellStart"/>
+      <w:r>
+        <w:rPr>
+          <w:b/>
+          <w:bCs/>
+          <w:sz w:val="28"/>
+          <w:szCs w:val="28"/>
+          <w:u w:val="single"/>
+        </w:rPr>
+        <w:t>snippets</w:t>
+      </w:r>
+      <w:proofErr w:type="spellEnd"/>
+      <w:r>
+        <w:rPr>
+          <w:b/>
+          <w:bCs/>
+          <w:sz w:val="28"/>
+          <w:szCs w:val="28"/>
+          <w:u w:val="single"/>
+        </w:rPr>
+        <w:t xml:space="preserve"> de code</w:t>
+      </w:r>
+    </w:p>
     <w:p/>
     <w:sectPr>
       <w:headerReference w:type="default" r:id="rId12"/>
@@ -2170,6 +2210,7 @@
   <w:style w:type="character" w:default="1" w:styleId="Policepardfaut">
     <w:name w:val="Default Paragraph Font"/>
     <w:uiPriority w:val="1"/>
+    <w:semiHidden/>
     <w:unhideWhenUsed/>
   </w:style>
   <w:style w:type="table" w:default="1" w:styleId="TableauNormal">

</xml_diff>

<commit_message>
fr: Fin de la documentation technique
</commit_message>
<xml_diff>
--- a/Documentation/Documentation technique.docx
+++ b/Documentation/Documentation technique.docx
@@ -985,7 +985,9 @@
           <w:u w:val="single"/>
         </w:rPr>
       </w:pPr>
-      <w:r>
+    </w:p>
+    <w:p>
+      <w:pPr>
         <w:rPr>
           <w:b/>
           <w:bCs/>
@@ -993,6 +995,38 @@
           <w:szCs w:val="28"/>
           <w:u w:val="single"/>
         </w:rPr>
+      </w:pPr>
+    </w:p>
+    <w:p>
+      <w:pPr>
+        <w:rPr>
+          <w:b/>
+          <w:bCs/>
+          <w:sz w:val="28"/>
+          <w:szCs w:val="28"/>
+          <w:u w:val="single"/>
+        </w:rPr>
+      </w:pPr>
+    </w:p>
+    <w:p>
+      <w:pPr>
+        <w:rPr>
+          <w:b/>
+          <w:bCs/>
+          <w:sz w:val="28"/>
+          <w:szCs w:val="28"/>
+          <w:u w:val="single"/>
+        </w:rPr>
+      </w:pPr>
+      <w:r>
+        <w:rPr>
+          <w:b/>
+          <w:bCs/>
+          <w:sz w:val="28"/>
+          <w:szCs w:val="28"/>
+          <w:u w:val="single"/>
+        </w:rPr>
+        <w:lastRenderedPageBreak/>
         <w:t>Travail préparatoire</w:t>
       </w:r>
     </w:p>
@@ -1012,6 +1046,126 @@
       </w:pPr>
       <w:r>
         <w:rPr>
+          <w:noProof/>
+        </w:rPr>
+        <w:drawing>
+          <wp:anchor distT="0" distB="0" distL="114300" distR="114300" simplePos="0" relativeHeight="251659264" behindDoc="0" locked="0" layoutInCell="1" allowOverlap="1" wp14:anchorId="7F78C084" wp14:editId="3E1C733A">
+            <wp:simplePos x="0" y="0"/>
+            <wp:positionH relativeFrom="column">
+              <wp:posOffset>2862580</wp:posOffset>
+            </wp:positionH>
+            <wp:positionV relativeFrom="paragraph">
+              <wp:posOffset>378460</wp:posOffset>
+            </wp:positionV>
+            <wp:extent cx="3476625" cy="4175246"/>
+            <wp:effectExtent l="0" t="0" r="0" b="0"/>
+            <wp:wrapSquare wrapText="bothSides"/>
+            <wp:docPr id="4" name="Image 4"/>
+            <wp:cNvGraphicFramePr>
+              <a:graphicFrameLocks xmlns:a="http://schemas.openxmlformats.org/drawingml/2006/main" noChangeAspect="1"/>
+            </wp:cNvGraphicFramePr>
+            <a:graphic xmlns:a="http://schemas.openxmlformats.org/drawingml/2006/main">
+              <a:graphicData uri="http://schemas.openxmlformats.org/drawingml/2006/picture">
+                <pic:pic xmlns:pic="http://schemas.openxmlformats.org/drawingml/2006/picture">
+                  <pic:nvPicPr>
+                    <pic:cNvPr id="1" name=""/>
+                    <pic:cNvPicPr/>
+                  </pic:nvPicPr>
+                  <pic:blipFill>
+                    <a:blip r:embed="rId11">
+                      <a:extLst>
+                        <a:ext uri="{28A0092B-C50C-407E-A947-70E740481C1C}">
+                          <a14:useLocalDpi xmlns:a14="http://schemas.microsoft.com/office/drawing/2010/main" val="0"/>
+                        </a:ext>
+                      </a:extLst>
+                    </a:blip>
+                    <a:stretch>
+                      <a:fillRect/>
+                    </a:stretch>
+                  </pic:blipFill>
+                  <pic:spPr>
+                    <a:xfrm>
+                      <a:off x="0" y="0"/>
+                      <a:ext cx="3476625" cy="4175246"/>
+                    </a:xfrm>
+                    <a:prstGeom prst="rect">
+                      <a:avLst/>
+                    </a:prstGeom>
+                  </pic:spPr>
+                </pic:pic>
+              </a:graphicData>
+            </a:graphic>
+            <wp14:sizeRelH relativeFrom="margin">
+              <wp14:pctWidth>0</wp14:pctWidth>
+            </wp14:sizeRelH>
+            <wp14:sizeRelV relativeFrom="margin">
+              <wp14:pctHeight>0</wp14:pctHeight>
+            </wp14:sizeRelV>
+          </wp:anchor>
+        </w:drawing>
+      </w:r>
+      <w:r>
+        <w:rPr>
+          <w:noProof/>
+        </w:rPr>
+        <w:drawing>
+          <wp:anchor distT="0" distB="0" distL="114300" distR="114300" simplePos="0" relativeHeight="251658240" behindDoc="0" locked="0" layoutInCell="1" allowOverlap="1" wp14:anchorId="5F60D9DF" wp14:editId="3C20E5C2">
+            <wp:simplePos x="0" y="0"/>
+            <wp:positionH relativeFrom="column">
+              <wp:posOffset>-699770</wp:posOffset>
+            </wp:positionH>
+            <wp:positionV relativeFrom="page">
+              <wp:posOffset>1524000</wp:posOffset>
+            </wp:positionV>
+            <wp:extent cx="3402330" cy="4276725"/>
+            <wp:effectExtent l="0" t="0" r="7620" b="9525"/>
+            <wp:wrapSquare wrapText="bothSides"/>
+            <wp:docPr id="3" name="Image 3"/>
+            <wp:cNvGraphicFramePr>
+              <a:graphicFrameLocks xmlns:a="http://schemas.openxmlformats.org/drawingml/2006/main" noChangeAspect="1"/>
+            </wp:cNvGraphicFramePr>
+            <a:graphic xmlns:a="http://schemas.openxmlformats.org/drawingml/2006/main">
+              <a:graphicData uri="http://schemas.openxmlformats.org/drawingml/2006/picture">
+                <pic:pic xmlns:pic="http://schemas.openxmlformats.org/drawingml/2006/picture">
+                  <pic:nvPicPr>
+                    <pic:cNvPr id="1" name=""/>
+                    <pic:cNvPicPr/>
+                  </pic:nvPicPr>
+                  <pic:blipFill>
+                    <a:blip r:embed="rId12">
+                      <a:extLst>
+                        <a:ext uri="{28A0092B-C50C-407E-A947-70E740481C1C}">
+                          <a14:useLocalDpi xmlns:a14="http://schemas.microsoft.com/office/drawing/2010/main" val="0"/>
+                        </a:ext>
+                      </a:extLst>
+                    </a:blip>
+                    <a:stretch>
+                      <a:fillRect/>
+                    </a:stretch>
+                  </pic:blipFill>
+                  <pic:spPr>
+                    <a:xfrm>
+                      <a:off x="0" y="0"/>
+                      <a:ext cx="3402330" cy="4276725"/>
+                    </a:xfrm>
+                    <a:prstGeom prst="rect">
+                      <a:avLst/>
+                    </a:prstGeom>
+                  </pic:spPr>
+                </pic:pic>
+              </a:graphicData>
+            </a:graphic>
+            <wp14:sizeRelH relativeFrom="margin">
+              <wp14:pctWidth>0</wp14:pctWidth>
+            </wp14:sizeRelH>
+            <wp14:sizeRelV relativeFrom="margin">
+              <wp14:pctHeight>0</wp14:pctHeight>
+            </wp14:sizeRelV>
+          </wp:anchor>
+        </w:drawing>
+      </w:r>
+      <w:r>
+        <w:rPr>
           <w:b/>
           <w:bCs/>
           <w:sz w:val="24"/>
@@ -1019,7 +1173,84 @@
         </w:rPr>
         <w:t>Maquette</w:t>
       </w:r>
-    </w:p>
+      <w:r>
+        <w:rPr>
+          <w:b/>
+          <w:bCs/>
+          <w:sz w:val="24"/>
+          <w:szCs w:val="24"/>
+        </w:rPr>
+        <w:t>s</w:t>
+      </w:r>
+    </w:p>
+    <w:p>
+      <w:r>
+        <w:rPr>
+          <w:noProof/>
+        </w:rPr>
+        <w:drawing>
+          <wp:anchor distT="0" distB="0" distL="114300" distR="114300" simplePos="0" relativeHeight="251660288" behindDoc="0" locked="0" layoutInCell="1" allowOverlap="1" wp14:anchorId="61430C41" wp14:editId="51481ECB">
+            <wp:simplePos x="0" y="0"/>
+            <wp:positionH relativeFrom="margin">
+              <wp:align>center</wp:align>
+            </wp:positionH>
+            <wp:positionV relativeFrom="paragraph">
+              <wp:posOffset>4443730</wp:posOffset>
+            </wp:positionV>
+            <wp:extent cx="3067050" cy="3547110"/>
+            <wp:effectExtent l="0" t="0" r="0" b="0"/>
+            <wp:wrapSquare wrapText="bothSides"/>
+            <wp:docPr id="5" name="Image 5"/>
+            <wp:cNvGraphicFramePr>
+              <a:graphicFrameLocks xmlns:a="http://schemas.openxmlformats.org/drawingml/2006/main" noChangeAspect="1"/>
+            </wp:cNvGraphicFramePr>
+            <a:graphic xmlns:a="http://schemas.openxmlformats.org/drawingml/2006/main">
+              <a:graphicData uri="http://schemas.openxmlformats.org/drawingml/2006/picture">
+                <pic:pic xmlns:pic="http://schemas.openxmlformats.org/drawingml/2006/picture">
+                  <pic:nvPicPr>
+                    <pic:cNvPr id="1" name=""/>
+                    <pic:cNvPicPr/>
+                  </pic:nvPicPr>
+                  <pic:blipFill>
+                    <a:blip r:embed="rId13">
+                      <a:extLst>
+                        <a:ext uri="{28A0092B-C50C-407E-A947-70E740481C1C}">
+                          <a14:useLocalDpi xmlns:a14="http://schemas.microsoft.com/office/drawing/2010/main" val="0"/>
+                        </a:ext>
+                      </a:extLst>
+                    </a:blip>
+                    <a:stretch>
+                      <a:fillRect/>
+                    </a:stretch>
+                  </pic:blipFill>
+                  <pic:spPr>
+                    <a:xfrm>
+                      <a:off x="0" y="0"/>
+                      <a:ext cx="3067050" cy="3547110"/>
+                    </a:xfrm>
+                    <a:prstGeom prst="rect">
+                      <a:avLst/>
+                    </a:prstGeom>
+                  </pic:spPr>
+                </pic:pic>
+              </a:graphicData>
+            </a:graphic>
+          </wp:anchor>
+        </w:drawing>
+      </w:r>
+    </w:p>
+    <w:p/>
+    <w:p/>
+    <w:p/>
+    <w:p/>
+    <w:p/>
+    <w:p/>
+    <w:p/>
+    <w:p/>
+    <w:p/>
+    <w:p/>
+    <w:p/>
+    <w:p/>
     <w:p/>
     <w:p>
       <w:pPr>
@@ -1042,16 +1273,8 @@
           <w:sz w:val="24"/>
           <w:szCs w:val="24"/>
         </w:rPr>
-        <w:t>Modèle Conceptuelle de Données</w:t>
-      </w:r>
-    </w:p>
-    <w:p>
-      <w:r>
         <w:lastRenderedPageBreak/>
-        <w:t>Le modèle conceptuel de données a été réalisé en anglais puisque nous comptons probablement continuer l’application</w:t>
-      </w:r>
-      <w:r>
-        <w:t xml:space="preserve"> après l’épreuve passée.</w:t>
+        <w:t>Modèle Conceptuel de Données</w:t>
       </w:r>
     </w:p>
     <w:p>
@@ -1060,9 +1283,17 @@
           <w:noProof/>
         </w:rPr>
         <w:drawing>
-          <wp:inline distT="0" distB="0" distL="0" distR="0" wp14:anchorId="5F925D0B" wp14:editId="7B6193E5">
-            <wp:extent cx="5762625" cy="5046345"/>
-            <wp:effectExtent l="0" t="0" r="9525" b="1905"/>
+          <wp:anchor distT="0" distB="0" distL="114300" distR="114300" simplePos="0" relativeHeight="251662336" behindDoc="0" locked="0" layoutInCell="1" allowOverlap="1" wp14:anchorId="5F925D0B" wp14:editId="7CF0A8E6">
+            <wp:simplePos x="0" y="0"/>
+            <wp:positionH relativeFrom="margin">
+              <wp:align>center</wp:align>
+            </wp:positionH>
+            <wp:positionV relativeFrom="paragraph">
+              <wp:posOffset>428098</wp:posOffset>
+            </wp:positionV>
+            <wp:extent cx="3364230" cy="2945765"/>
+            <wp:effectExtent l="0" t="0" r="7620" b="6985"/>
+            <wp:wrapTopAndBottom/>
             <wp:docPr id="1" name="Image 1"/>
             <wp:cNvGraphicFramePr>
               <a:graphicFrameLocks xmlns:a="http://schemas.openxmlformats.org/drawingml/2006/main" noChangeAspect="1"/>
@@ -1077,7 +1308,7 @@
                     </pic:cNvPicPr>
                   </pic:nvPicPr>
                   <pic:blipFill>
-                    <a:blip r:embed="rId11">
+                    <a:blip r:embed="rId14">
                       <a:extLst>
                         <a:ext uri="{28A0092B-C50C-407E-A947-70E740481C1C}">
                           <a14:useLocalDpi xmlns:a14="http://schemas.microsoft.com/office/drawing/2010/main" val="0"/>
@@ -1092,7 +1323,7 @@
                   <pic:spPr bwMode="auto">
                     <a:xfrm>
                       <a:off x="0" y="0"/>
-                      <a:ext cx="5762625" cy="5046345"/>
+                      <a:ext cx="3364230" cy="2945765"/>
                     </a:xfrm>
                     <a:prstGeom prst="rect">
                       <a:avLst/>
@@ -1105,10 +1336,17 @@
                 </pic:pic>
               </a:graphicData>
             </a:graphic>
-          </wp:inline>
+          </wp:anchor>
         </w:drawing>
       </w:r>
-    </w:p>
+      <w:r>
+        <w:t>Le modèle conceptuel de données a été réalisé en anglais puisque nous comptons probablement continuer l’application</w:t>
+      </w:r>
+      <w:r>
+        <w:t xml:space="preserve"> après l’épreuve passée.</w:t>
+      </w:r>
+    </w:p>
+    <w:p/>
     <w:p>
       <w:r>
         <w:t xml:space="preserve">De ce modèle, nous n’utilisons dans l’application que la table </w:t>
@@ -1122,7 +1360,6 @@
         <w:t>, les autres servant à des fonctionnalités que nous n’avons pas eut le temps d’implémenter, tel que l’alerte par notification peu avant expiration de la tâche, ainsi que le système de classement des tâches par catégories.</w:t>
       </w:r>
     </w:p>
-    <w:p/>
     <w:p>
       <w:pPr>
         <w:rPr>
@@ -1166,10 +1403,330 @@
         <w:t xml:space="preserve"> de code</w:t>
       </w:r>
     </w:p>
+    <w:p>
+      <w:pPr>
+        <w:ind w:firstLine="708"/>
+        <w:rPr>
+          <w:sz w:val="24"/>
+          <w:szCs w:val="24"/>
+        </w:rPr>
+      </w:pPr>
+      <w:r>
+        <w:rPr>
+          <w:i/>
+          <w:iCs/>
+          <w:sz w:val="24"/>
+          <w:szCs w:val="24"/>
+        </w:rPr>
+        <w:t>BiMap.java</w:t>
+      </w:r>
+    </w:p>
+    <w:p>
+      <w:r>
+        <w:t xml:space="preserve">Une </w:t>
+      </w:r>
+      <w:proofErr w:type="spellStart"/>
+      <w:r>
+        <w:t>BiMap</w:t>
+      </w:r>
+      <w:proofErr w:type="spellEnd"/>
+      <w:r>
+        <w:t xml:space="preserve"> est une </w:t>
+      </w:r>
+      <w:proofErr w:type="spellStart"/>
+      <w:r>
+        <w:t>Map</w:t>
+      </w:r>
+      <w:proofErr w:type="spellEnd"/>
+      <w:r>
+        <w:t xml:space="preserve"> où on peut accéder aux clés et valeurs des deux sens.</w:t>
+      </w:r>
+      <w:r>
+        <w:br/>
+        <w:t>Une clé est une valeur et une valeur est aussi une clé.</w:t>
+      </w:r>
+    </w:p>
+    <w:p>
+      <w:r>
+        <w:rPr>
+          <w:noProof/>
+        </w:rPr>
+        <w:drawing>
+          <wp:anchor distT="0" distB="0" distL="114300" distR="114300" simplePos="0" relativeHeight="251661312" behindDoc="0" locked="0" layoutInCell="1" allowOverlap="1" wp14:anchorId="128190FB" wp14:editId="33E309B2">
+            <wp:simplePos x="0" y="0"/>
+            <wp:positionH relativeFrom="column">
+              <wp:posOffset>-649617</wp:posOffset>
+            </wp:positionH>
+            <wp:positionV relativeFrom="paragraph">
+              <wp:posOffset>-139281</wp:posOffset>
+            </wp:positionV>
+            <wp:extent cx="2898476" cy="3299187"/>
+            <wp:effectExtent l="0" t="0" r="0" b="0"/>
+            <wp:wrapSquare wrapText="bothSides"/>
+            <wp:docPr id="2" name="Image 2"/>
+            <wp:cNvGraphicFramePr>
+              <a:graphicFrameLocks xmlns:a="http://schemas.openxmlformats.org/drawingml/2006/main" noChangeAspect="1"/>
+            </wp:cNvGraphicFramePr>
+            <a:graphic xmlns:a="http://schemas.openxmlformats.org/drawingml/2006/main">
+              <a:graphicData uri="http://schemas.openxmlformats.org/drawingml/2006/picture">
+                <pic:pic xmlns:pic="http://schemas.openxmlformats.org/drawingml/2006/picture">
+                  <pic:nvPicPr>
+                    <pic:cNvPr id="1" name=""/>
+                    <pic:cNvPicPr/>
+                  </pic:nvPicPr>
+                  <pic:blipFill>
+                    <a:blip r:embed="rId15">
+                      <a:extLst>
+                        <a:ext uri="{28A0092B-C50C-407E-A947-70E740481C1C}">
+                          <a14:useLocalDpi xmlns:a14="http://schemas.microsoft.com/office/drawing/2010/main" val="0"/>
+                        </a:ext>
+                      </a:extLst>
+                    </a:blip>
+                    <a:stretch>
+                      <a:fillRect/>
+                    </a:stretch>
+                  </pic:blipFill>
+                  <pic:spPr>
+                    <a:xfrm>
+                      <a:off x="0" y="0"/>
+                      <a:ext cx="2898476" cy="3299187"/>
+                    </a:xfrm>
+                    <a:prstGeom prst="rect">
+                      <a:avLst/>
+                    </a:prstGeom>
+                  </pic:spPr>
+                </pic:pic>
+              </a:graphicData>
+            </a:graphic>
+          </wp:anchor>
+        </w:drawing>
+      </w:r>
+      <w:r>
+        <w:t xml:space="preserve">Cette implémentation est minimaliste et n’assure aucun contrat (voir </w:t>
+      </w:r>
+      <w:hyperlink r:id="rId16" w:history="1">
+        <w:r>
+          <w:rPr>
+            <w:rStyle w:val="Lienhypertexte"/>
+          </w:rPr>
+          <w:t>programmation par contrat</w:t>
+        </w:r>
+      </w:hyperlink>
+      <w:r>
+        <w:t>).</w:t>
+      </w:r>
+      <w:r>
+        <w:br/>
+        <w:t>Ainsi, mal l’utiliser pourrait causer des bugs assez compliqués à dépister puis à résoudre si l’on n’a pas conscience de ses défauts manifestes.</w:t>
+      </w:r>
+    </w:p>
+    <w:p>
+      <w:r>
+        <w:t>Dans les contrats que la classe devrait garantir, il y a notamment le fait que les clés et les valeurs doivent être uniques.</w:t>
+      </w:r>
+    </w:p>
+    <w:p>
+      <w:r>
+        <w:t xml:space="preserve">En l’occurrence, si 2 valeurs sont identiques, alors l’insertion dans la seconde </w:t>
+      </w:r>
+      <w:proofErr w:type="spellStart"/>
+      <w:r>
+        <w:t>map</w:t>
+      </w:r>
+      <w:proofErr w:type="spellEnd"/>
+      <w:r>
+        <w:t xml:space="preserve">, </w:t>
+      </w:r>
+      <w:proofErr w:type="spellStart"/>
+      <w:r>
+        <w:t>inverted</w:t>
+      </w:r>
+      <w:proofErr w:type="spellEnd"/>
+      <w:r>
+        <w:t>, ne s’effectue logiquement pas (mais cela reste à vérifier).</w:t>
+      </w:r>
+    </w:p>
+    <w:p/>
+    <w:p/>
+    <w:p/>
+    <w:p>
+      <w:pPr>
+        <w:ind w:firstLine="708"/>
+      </w:pPr>
+      <w:proofErr w:type="spellStart"/>
+      <w:r>
+        <w:rPr>
+          <w:i/>
+          <w:iCs/>
+        </w:rPr>
+        <w:lastRenderedPageBreak/>
+        <w:t>CreateTaskActivity#createTask</w:t>
+      </w:r>
+      <w:proofErr w:type="spellEnd"/>
+    </w:p>
+    <w:p>
+      <w:r>
+        <w:rPr>
+          <w:noProof/>
+        </w:rPr>
+        <w:drawing>
+          <wp:inline distT="0" distB="0" distL="0" distR="0" wp14:anchorId="05FA2F92" wp14:editId="03C4FFCF">
+            <wp:extent cx="5760720" cy="4292600"/>
+            <wp:effectExtent l="0" t="0" r="0" b="0"/>
+            <wp:docPr id="6" name="Image 6"/>
+            <wp:cNvGraphicFramePr>
+              <a:graphicFrameLocks xmlns:a="http://schemas.openxmlformats.org/drawingml/2006/main" noChangeAspect="1"/>
+            </wp:cNvGraphicFramePr>
+            <a:graphic xmlns:a="http://schemas.openxmlformats.org/drawingml/2006/main">
+              <a:graphicData uri="http://schemas.openxmlformats.org/drawingml/2006/picture">
+                <pic:pic xmlns:pic="http://schemas.openxmlformats.org/drawingml/2006/picture">
+                  <pic:nvPicPr>
+                    <pic:cNvPr id="1" name=""/>
+                    <pic:cNvPicPr/>
+                  </pic:nvPicPr>
+                  <pic:blipFill>
+                    <a:blip r:embed="rId17"/>
+                    <a:stretch>
+                      <a:fillRect/>
+                    </a:stretch>
+                  </pic:blipFill>
+                  <pic:spPr>
+                    <a:xfrm>
+                      <a:off x="0" y="0"/>
+                      <a:ext cx="5760720" cy="4292600"/>
+                    </a:xfrm>
+                    <a:prstGeom prst="rect">
+                      <a:avLst/>
+                    </a:prstGeom>
+                  </pic:spPr>
+                </pic:pic>
+              </a:graphicData>
+            </a:graphic>
+          </wp:inline>
+        </w:drawing>
+      </w:r>
+    </w:p>
+    <w:p>
+      <w:r>
+        <w:t>Cette méthode permet de créer une tâche, tout en indiquant à l’utilisateur si l’opération réussi ou non, et en lui donnant des informations dans le cas d’un échec.</w:t>
+      </w:r>
+    </w:p>
+    <w:p>
+      <w:r>
+        <w:t xml:space="preserve">Tout d’abord, on récupère les 3 champs </w:t>
+      </w:r>
+      <w:proofErr w:type="spellStart"/>
+      <w:r>
+        <w:t>fieldTaskName</w:t>
+      </w:r>
+      <w:proofErr w:type="spellEnd"/>
+      <w:r>
+        <w:t xml:space="preserve">, </w:t>
+      </w:r>
+      <w:proofErr w:type="spellStart"/>
+      <w:r>
+        <w:t>fieldTaskEnd</w:t>
+      </w:r>
+      <w:proofErr w:type="spellEnd"/>
+      <w:r>
+        <w:t xml:space="preserve">, </w:t>
+      </w:r>
+      <w:proofErr w:type="spellStart"/>
+      <w:r>
+        <w:t>fieldTaskDescription.</w:t>
+      </w:r>
+      <w:proofErr w:type="spellEnd"/>
+      <w:r>
+        <w:br/>
+        <w:t xml:space="preserve">Ensuite, grâce au </w:t>
+      </w:r>
+      <w:proofErr w:type="spellStart"/>
+      <w:r>
+        <w:t>stream</w:t>
+      </w:r>
+      <w:proofErr w:type="spellEnd"/>
+      <w:r>
+        <w:t xml:space="preserve"> </w:t>
+      </w:r>
+      <w:proofErr w:type="spellStart"/>
+      <w:r>
+        <w:t>map</w:t>
+      </w:r>
+      <w:proofErr w:type="spellEnd"/>
+      <w:r>
+        <w:t xml:space="preserve"> </w:t>
+      </w:r>
+      <w:proofErr w:type="spellStart"/>
+      <w:r>
+        <w:t>collect</w:t>
+      </w:r>
+      <w:proofErr w:type="spellEnd"/>
+      <w:r>
+        <w:t>, on récupère la valeur contenue dans chaque champ.</w:t>
+      </w:r>
+      <w:r>
+        <w:br/>
+        <w:t xml:space="preserve">On fait ensuite un </w:t>
+      </w:r>
+      <w:proofErr w:type="spellStart"/>
+      <w:r>
+        <w:t>stream</w:t>
+      </w:r>
+      <w:proofErr w:type="spellEnd"/>
+      <w:r>
+        <w:t xml:space="preserve"> </w:t>
+      </w:r>
+      <w:proofErr w:type="spellStart"/>
+      <w:proofErr w:type="gramStart"/>
+      <w:r>
+        <w:t>anyMatch</w:t>
+      </w:r>
+      <w:proofErr w:type="spellEnd"/>
+      <w:r>
+        <w:t>(</w:t>
+      </w:r>
+      <w:proofErr w:type="gramEnd"/>
+      <w:r>
+        <w:t>String::</w:t>
+      </w:r>
+      <w:proofErr w:type="spellStart"/>
+      <w:r>
+        <w:t>isEmpty</w:t>
+      </w:r>
+      <w:proofErr w:type="spellEnd"/>
+      <w:r>
+        <w:t>) permettant de vérifier que tous les champs sont remplis.</w:t>
+      </w:r>
+      <w:r>
+        <w:br/>
+        <w:t>Dans le cas contraire, une erreur indiquant que les champs ne sont pas tous remplis est retournée à l’utilisateur.</w:t>
+      </w:r>
+      <w:r>
+        <w:br/>
+        <w:t>On vérifie ensuite que la deadline est formatée correctement (en appelant une fonction imparfaite, mais qui grossièrement fait le travail).</w:t>
+      </w:r>
+      <w:r>
+        <w:br/>
+        <w:t>Finalement, on tente de créer la tâche. En cas d’échec une erreur assez vague est retournée à l’utilisateur, et en cas de réussite, il est notifié du succès également.</w:t>
+      </w:r>
+    </w:p>
+    <w:p>
+      <w:r>
+        <w:t xml:space="preserve">L’indication de réussite ou d’échec est faite via l’affichage d’une </w:t>
+      </w:r>
+      <w:proofErr w:type="spellStart"/>
+      <w:r>
+        <w:t>SnackBar</w:t>
+      </w:r>
+      <w:proofErr w:type="spellEnd"/>
+      <w:r>
+        <w:t>.</w:t>
+      </w:r>
+    </w:p>
     <w:p/>
     <w:sectPr>
-      <w:headerReference w:type="default" r:id="rId12"/>
-      <w:footerReference w:type="default" r:id="rId13"/>
+      <w:headerReference w:type="default" r:id="rId18"/>
+      <w:footerReference w:type="default" r:id="rId19"/>
       <w:pgSz w:w="11906" w:h="16838"/>
       <w:pgMar w:top="1417" w:right="1417" w:bottom="1417" w:left="1417" w:header="708" w:footer="708" w:gutter="0"/>
       <w:cols w:space="708"/>

</xml_diff>

<commit_message>
fr: Retouche doc technique
</commit_message>
<xml_diff>
--- a/Documentation/Documentation technique.docx
+++ b/Documentation/Documentation technique.docx
@@ -836,7 +836,22 @@
       </w:r>
       <w:proofErr w:type="spellEnd"/>
       <w:r>
-        <w:t xml:space="preserve"> où les éléments sont placés relativement à des contraintes entre eux.</w:t>
+        <w:t xml:space="preserve"> où les éléments sont placés relativement </w:t>
+      </w:r>
+      <w:r>
+        <w:t>entre eux</w:t>
+      </w:r>
+      <w:r>
+        <w:t xml:space="preserve"> avec</w:t>
+      </w:r>
+      <w:r>
+        <w:t xml:space="preserve"> des contrainte</w:t>
+      </w:r>
+      <w:r>
+        <w:t>s</w:t>
+      </w:r>
+      <w:r>
+        <w:t>.</w:t>
       </w:r>
     </w:p>
     <w:p>
@@ -1413,52 +1428,16 @@
       </w:pPr>
       <w:r>
         <w:rPr>
-          <w:i/>
-          <w:iCs/>
-          <w:sz w:val="24"/>
-          <w:szCs w:val="24"/>
-        </w:rPr>
-        <w:t>BiMap.java</w:t>
-      </w:r>
-    </w:p>
-    <w:p>
-      <w:r>
-        <w:t xml:space="preserve">Une </w:t>
-      </w:r>
-      <w:proofErr w:type="spellStart"/>
-      <w:r>
-        <w:t>BiMap</w:t>
-      </w:r>
-      <w:proofErr w:type="spellEnd"/>
-      <w:r>
-        <w:t xml:space="preserve"> est une </w:t>
-      </w:r>
-      <w:proofErr w:type="spellStart"/>
-      <w:r>
-        <w:t>Map</w:t>
-      </w:r>
-      <w:proofErr w:type="spellEnd"/>
-      <w:r>
-        <w:t xml:space="preserve"> où on peut accéder aux clés et valeurs des deux sens.</w:t>
-      </w:r>
-      <w:r>
-        <w:br/>
-        <w:t>Une clé est une valeur et une valeur est aussi une clé.</w:t>
-      </w:r>
-    </w:p>
-    <w:p>
-      <w:r>
-        <w:rPr>
           <w:noProof/>
         </w:rPr>
         <w:drawing>
-          <wp:anchor distT="0" distB="0" distL="114300" distR="114300" simplePos="0" relativeHeight="251661312" behindDoc="0" locked="0" layoutInCell="1" allowOverlap="1" wp14:anchorId="128190FB" wp14:editId="33E309B2">
+          <wp:anchor distT="0" distB="0" distL="114300" distR="114300" simplePos="0" relativeHeight="251661312" behindDoc="0" locked="0" layoutInCell="1" allowOverlap="1" wp14:anchorId="128190FB" wp14:editId="27389898">
             <wp:simplePos x="0" y="0"/>
             <wp:positionH relativeFrom="column">
-              <wp:posOffset>-649617</wp:posOffset>
+              <wp:posOffset>-583768</wp:posOffset>
             </wp:positionH>
             <wp:positionV relativeFrom="paragraph">
-              <wp:posOffset>-139281</wp:posOffset>
+              <wp:posOffset>309957</wp:posOffset>
             </wp:positionV>
             <wp:extent cx="2898476" cy="3299187"/>
             <wp:effectExtent l="0" t="0" r="0" b="0"/>
@@ -1501,6 +1480,56 @@
           </wp:anchor>
         </w:drawing>
       </w:r>
+      <w:r>
+        <w:rPr>
+          <w:i/>
+          <w:iCs/>
+          <w:sz w:val="24"/>
+          <w:szCs w:val="24"/>
+        </w:rPr>
+        <w:t>BiMap.java</w:t>
+      </w:r>
+    </w:p>
+    <w:p>
+      <w:r>
+        <w:t xml:space="preserve">Une </w:t>
+      </w:r>
+      <w:proofErr w:type="spellStart"/>
+      <w:r>
+        <w:t>BiMap</w:t>
+      </w:r>
+      <w:proofErr w:type="spellEnd"/>
+      <w:r>
+        <w:t xml:space="preserve"> est une </w:t>
+      </w:r>
+      <w:proofErr w:type="spellStart"/>
+      <w:r>
+        <w:t>Map</w:t>
+      </w:r>
+      <w:proofErr w:type="spellEnd"/>
+      <w:r>
+        <w:t xml:space="preserve"> </w:t>
+      </w:r>
+      <w:r>
+        <w:t>dans laquelle</w:t>
+      </w:r>
+      <w:r>
+        <w:t xml:space="preserve"> on peut accéder aux clés et</w:t>
+      </w:r>
+      <w:r>
+        <w:t xml:space="preserve"> aux</w:t>
+      </w:r>
+      <w:r>
+        <w:t xml:space="preserve"> valeurs d</w:t>
+      </w:r>
+      <w:r>
+        <w:t>ans les</w:t>
+      </w:r>
+      <w:r>
+        <w:t xml:space="preserve"> deux sens.</w:t>
+      </w:r>
+    </w:p>
+    <w:p>
       <w:r>
         <w:t xml:space="preserve">Cette implémentation est minimaliste et n’assure aucun contrat (voir </w:t>
       </w:r>

</xml_diff>